<commit_message>
Terminado manual de instalacion
</commit_message>
<xml_diff>
--- a/Documentacion/Manual de Instalación del Software.docx
+++ b/Documentacion/Manual de Instalación del Software.docx
@@ -10,7 +10,6 @@
           <w:docPartUnique/>
         </w:docPartObj>
       </w:sdtPr>
-      <w:sdtEndPr/>
       <w:sdtContent>
         <w:p>
           <w:r>
@@ -90,7 +89,6 @@
                                     <w:calendar w:val="gregorian"/>
                                   </w:date>
                                 </w:sdtPr>
-                                <w:sdtEndPr/>
                                 <w:sdtContent>
                                   <w:p>
                                     <w:pPr>
@@ -157,7 +155,6 @@
                               <w:calendar w:val="gregorian"/>
                             </w:date>
                           </w:sdtPr>
-                          <w:sdtEndPr/>
                           <w:sdtContent>
                             <w:p>
                               <w:pPr>
@@ -277,7 +274,6 @@
                                     <w:dataBinding w:prefixMappings="xmlns:ns0='http://purl.org/dc/elements/1.1/' xmlns:ns1='http://schemas.openxmlformats.org/package/2006/metadata/core-properties' " w:xpath="/ns1:coreProperties[1]/ns0:title[1]" w:storeItemID="{6C3C8BC8-F283-45AE-878A-BAB7291924A1}"/>
                                     <w:text/>
                                   </w:sdtPr>
-                                  <w:sdtEndPr/>
                                   <w:sdtContent>
                                     <w:r>
                                       <w:rPr>
@@ -285,15 +281,7 @@
                                         <w:sz w:val="72"/>
                                         <w:szCs w:val="72"/>
                                       </w:rPr>
-                                      <w:t xml:space="preserve">MANUAL DE </w:t>
-                                    </w:r>
-                                    <w:r>
-                                      <w:rPr>
-                                        <w:color w:val="5B9BD5" w:themeColor="accent1"/>
-                                        <w:sz w:val="72"/>
-                                        <w:szCs w:val="72"/>
-                                      </w:rPr>
-                                      <w:t>INSTALACIÓN DEL SOFWARE</w:t>
+                                      <w:t>MANUAL DE INSTALACIÓN DEL SOFWARE</w:t>
                                     </w:r>
                                   </w:sdtContent>
                                 </w:sdt>
@@ -312,7 +300,6 @@
                                   <w:dataBinding w:prefixMappings="xmlns:ns0='http://purl.org/dc/elements/1.1/' xmlns:ns1='http://schemas.openxmlformats.org/package/2006/metadata/core-properties' " w:xpath="/ns1:coreProperties[1]/ns0:subject[1]" w:storeItemID="{6C3C8BC8-F283-45AE-878A-BAB7291924A1}"/>
                                   <w:text/>
                                 </w:sdtPr>
-                                <w:sdtEndPr/>
                                 <w:sdtContent>
                                   <w:p>
                                     <w:pPr>
@@ -351,7 +338,6 @@
                                   <w:dataBinding w:prefixMappings="xmlns:ns0='http://purl.org/dc/elements/1.1/' xmlns:ns1='http://schemas.openxmlformats.org/package/2006/metadata/core-properties' " w:xpath="/ns1:coreProperties[1]/ns0:creator[1]" w:storeItemID="{6C3C8BC8-F283-45AE-878A-BAB7291924A1}"/>
                                   <w:text/>
                                 </w:sdtPr>
-                                <w:sdtEndPr/>
                                 <w:sdtContent>
                                   <w:p>
                                     <w:pPr>
@@ -428,7 +414,6 @@
                               <w:dataBinding w:prefixMappings="xmlns:ns0='http://purl.org/dc/elements/1.1/' xmlns:ns1='http://schemas.openxmlformats.org/package/2006/metadata/core-properties' " w:xpath="/ns1:coreProperties[1]/ns0:title[1]" w:storeItemID="{6C3C8BC8-F283-45AE-878A-BAB7291924A1}"/>
                               <w:text/>
                             </w:sdtPr>
-                            <w:sdtEndPr/>
                             <w:sdtContent>
                               <w:r>
                                 <w:rPr>
@@ -436,15 +421,7 @@
                                   <w:sz w:val="72"/>
                                   <w:szCs w:val="72"/>
                                 </w:rPr>
-                                <w:t xml:space="preserve">MANUAL DE </w:t>
-                              </w:r>
-                              <w:r>
-                                <w:rPr>
-                                  <w:color w:val="5B9BD5" w:themeColor="accent1"/>
-                                  <w:sz w:val="72"/>
-                                  <w:szCs w:val="72"/>
-                                </w:rPr>
-                                <w:t>INSTALACIÓN DEL SOFWARE</w:t>
+                                <w:t>MANUAL DE INSTALACIÓN DEL SOFWARE</w:t>
                               </w:r>
                             </w:sdtContent>
                           </w:sdt>
@@ -463,7 +440,6 @@
                             <w:dataBinding w:prefixMappings="xmlns:ns0='http://purl.org/dc/elements/1.1/' xmlns:ns1='http://schemas.openxmlformats.org/package/2006/metadata/core-properties' " w:xpath="/ns1:coreProperties[1]/ns0:subject[1]" w:storeItemID="{6C3C8BC8-F283-45AE-878A-BAB7291924A1}"/>
                             <w:text/>
                           </w:sdtPr>
-                          <w:sdtEndPr/>
                           <w:sdtContent>
                             <w:p>
                               <w:pPr>
@@ -502,7 +478,6 @@
                             <w:dataBinding w:prefixMappings="xmlns:ns0='http://purl.org/dc/elements/1.1/' xmlns:ns1='http://schemas.openxmlformats.org/package/2006/metadata/core-properties' " w:xpath="/ns1:coreProperties[1]/ns0:creator[1]" w:storeItemID="{6C3C8BC8-F283-45AE-878A-BAB7291924A1}"/>
                             <w:text/>
                           </w:sdtPr>
-                          <w:sdtEndPr/>
                           <w:sdtContent>
                             <w:p>
                               <w:pPr>
@@ -605,13 +580,13 @@
           <w:r>
             <w:fldChar w:fldCharType="separate"/>
           </w:r>
-          <w:hyperlink w:anchor="_Toc501453754" w:history="1">
+          <w:hyperlink w:anchor="_Toc503957771" w:history="1">
             <w:r>
               <w:rPr>
                 <w:rStyle w:val="Hipervnculo"/>
                 <w:noProof/>
               </w:rPr>
-              <w:t>USUARIOS</w:t>
+              <w:t>CONCEPTOS BÁSICOS</w:t>
             </w:r>
             <w:r>
               <w:rPr>
@@ -632,7 +607,7 @@
                 <w:noProof/>
                 <w:webHidden/>
               </w:rPr>
-              <w:instrText xml:space="preserve"> PAGEREF _Toc501453754 \h </w:instrText>
+              <w:instrText xml:space="preserve"> PAGEREF _Toc503957771 \h </w:instrText>
             </w:r>
             <w:r>
               <w:rPr>
@@ -675,13 +650,13 @@
               <w:lang w:eastAsia="es-ES"/>
             </w:rPr>
           </w:pPr>
-          <w:hyperlink w:anchor="_Toc501453755" w:history="1">
+          <w:hyperlink w:anchor="_Toc503957772" w:history="1">
             <w:r>
               <w:rPr>
                 <w:rStyle w:val="Hipervnculo"/>
                 <w:noProof/>
               </w:rPr>
-              <w:t>Creación de usuario:</w:t>
+              <w:t>IDE de desarrollo utilizado</w:t>
             </w:r>
             <w:r>
               <w:rPr>
@@ -702,7 +677,7 @@
                 <w:noProof/>
                 <w:webHidden/>
               </w:rPr>
-              <w:instrText xml:space="preserve"> PAGEREF _Toc501453755 \h </w:instrText>
+              <w:instrText xml:space="preserve"> PAGEREF _Toc503957772 \h </w:instrText>
             </w:r>
             <w:r>
               <w:rPr>
@@ -723,426 +698,6 @@
                 <w:webHidden/>
               </w:rPr>
               <w:t>2</w:t>
-            </w:r>
-            <w:r>
-              <w:rPr>
-                <w:noProof/>
-                <w:webHidden/>
-              </w:rPr>
-              <w:fldChar w:fldCharType="end"/>
-            </w:r>
-          </w:hyperlink>
-        </w:p>
-        <w:p>
-          <w:pPr>
-            <w:pStyle w:val="TDC2"/>
-            <w:tabs>
-              <w:tab w:val="right" w:leader="dot" w:pos="8494"/>
-            </w:tabs>
-            <w:rPr>
-              <w:rFonts w:eastAsiaTheme="minorEastAsia"/>
-              <w:noProof/>
-              <w:lang w:eastAsia="es-ES"/>
-            </w:rPr>
-          </w:pPr>
-          <w:hyperlink w:anchor="_Toc501453756" w:history="1">
-            <w:r>
-              <w:rPr>
-                <w:rStyle w:val="Hipervnculo"/>
-                <w:noProof/>
-              </w:rPr>
-              <w:t>Modificación y Eliminación de Usuarios</w:t>
-            </w:r>
-            <w:r>
-              <w:rPr>
-                <w:noProof/>
-                <w:webHidden/>
-              </w:rPr>
-              <w:tab/>
-            </w:r>
-            <w:r>
-              <w:rPr>
-                <w:noProof/>
-                <w:webHidden/>
-              </w:rPr>
-              <w:fldChar w:fldCharType="begin"/>
-            </w:r>
-            <w:r>
-              <w:rPr>
-                <w:noProof/>
-                <w:webHidden/>
-              </w:rPr>
-              <w:instrText xml:space="preserve"> PAGEREF _Toc501453756 \h </w:instrText>
-            </w:r>
-            <w:r>
-              <w:rPr>
-                <w:noProof/>
-                <w:webHidden/>
-              </w:rPr>
-            </w:r>
-            <w:r>
-              <w:rPr>
-                <w:noProof/>
-                <w:webHidden/>
-              </w:rPr>
-              <w:fldChar w:fldCharType="separate"/>
-            </w:r>
-            <w:r>
-              <w:rPr>
-                <w:noProof/>
-                <w:webHidden/>
-              </w:rPr>
-              <w:t>2</w:t>
-            </w:r>
-            <w:r>
-              <w:rPr>
-                <w:noProof/>
-                <w:webHidden/>
-              </w:rPr>
-              <w:fldChar w:fldCharType="end"/>
-            </w:r>
-          </w:hyperlink>
-        </w:p>
-        <w:p>
-          <w:pPr>
-            <w:pStyle w:val="TDC1"/>
-            <w:tabs>
-              <w:tab w:val="right" w:leader="dot" w:pos="8494"/>
-            </w:tabs>
-            <w:rPr>
-              <w:rFonts w:eastAsiaTheme="minorEastAsia"/>
-              <w:noProof/>
-              <w:lang w:eastAsia="es-ES"/>
-            </w:rPr>
-          </w:pPr>
-          <w:hyperlink w:anchor="_Toc501453757" w:history="1">
-            <w:r>
-              <w:rPr>
-                <w:rStyle w:val="Hipervnculo"/>
-                <w:noProof/>
-              </w:rPr>
-              <w:t>PACIENTES</w:t>
-            </w:r>
-            <w:r>
-              <w:rPr>
-                <w:noProof/>
-                <w:webHidden/>
-              </w:rPr>
-              <w:tab/>
-            </w:r>
-            <w:r>
-              <w:rPr>
-                <w:noProof/>
-                <w:webHidden/>
-              </w:rPr>
-              <w:fldChar w:fldCharType="begin"/>
-            </w:r>
-            <w:r>
-              <w:rPr>
-                <w:noProof/>
-                <w:webHidden/>
-              </w:rPr>
-              <w:instrText xml:space="preserve"> PAGEREF _Toc501453757 \h </w:instrText>
-            </w:r>
-            <w:r>
-              <w:rPr>
-                <w:noProof/>
-                <w:webHidden/>
-              </w:rPr>
-            </w:r>
-            <w:r>
-              <w:rPr>
-                <w:noProof/>
-                <w:webHidden/>
-              </w:rPr>
-              <w:fldChar w:fldCharType="separate"/>
-            </w:r>
-            <w:r>
-              <w:rPr>
-                <w:noProof/>
-                <w:webHidden/>
-              </w:rPr>
-              <w:t>3</w:t>
-            </w:r>
-            <w:r>
-              <w:rPr>
-                <w:noProof/>
-                <w:webHidden/>
-              </w:rPr>
-              <w:fldChar w:fldCharType="end"/>
-            </w:r>
-          </w:hyperlink>
-        </w:p>
-        <w:p>
-          <w:pPr>
-            <w:pStyle w:val="TDC2"/>
-            <w:tabs>
-              <w:tab w:val="right" w:leader="dot" w:pos="8494"/>
-            </w:tabs>
-            <w:rPr>
-              <w:rFonts w:eastAsiaTheme="minorEastAsia"/>
-              <w:noProof/>
-              <w:lang w:eastAsia="es-ES"/>
-            </w:rPr>
-          </w:pPr>
-          <w:hyperlink w:anchor="_Toc501453758" w:history="1">
-            <w:r>
-              <w:rPr>
-                <w:rStyle w:val="Hipervnculo"/>
-                <w:noProof/>
-              </w:rPr>
-              <w:t>Creación de un paciente:</w:t>
-            </w:r>
-            <w:r>
-              <w:rPr>
-                <w:noProof/>
-                <w:webHidden/>
-              </w:rPr>
-              <w:tab/>
-            </w:r>
-            <w:r>
-              <w:rPr>
-                <w:noProof/>
-                <w:webHidden/>
-              </w:rPr>
-              <w:fldChar w:fldCharType="begin"/>
-            </w:r>
-            <w:r>
-              <w:rPr>
-                <w:noProof/>
-                <w:webHidden/>
-              </w:rPr>
-              <w:instrText xml:space="preserve"> PAGEREF _Toc501453758 \h </w:instrText>
-            </w:r>
-            <w:r>
-              <w:rPr>
-                <w:noProof/>
-                <w:webHidden/>
-              </w:rPr>
-            </w:r>
-            <w:r>
-              <w:rPr>
-                <w:noProof/>
-                <w:webHidden/>
-              </w:rPr>
-              <w:fldChar w:fldCharType="separate"/>
-            </w:r>
-            <w:r>
-              <w:rPr>
-                <w:noProof/>
-                <w:webHidden/>
-              </w:rPr>
-              <w:t>3</w:t>
-            </w:r>
-            <w:r>
-              <w:rPr>
-                <w:noProof/>
-                <w:webHidden/>
-              </w:rPr>
-              <w:fldChar w:fldCharType="end"/>
-            </w:r>
-          </w:hyperlink>
-        </w:p>
-        <w:p>
-          <w:pPr>
-            <w:pStyle w:val="TDC2"/>
-            <w:tabs>
-              <w:tab w:val="right" w:leader="dot" w:pos="8494"/>
-            </w:tabs>
-            <w:rPr>
-              <w:rFonts w:eastAsiaTheme="minorEastAsia"/>
-              <w:noProof/>
-              <w:lang w:eastAsia="es-ES"/>
-            </w:rPr>
-          </w:pPr>
-          <w:hyperlink w:anchor="_Toc501453759" w:history="1">
-            <w:r>
-              <w:rPr>
-                <w:rStyle w:val="Hipervnculo"/>
-                <w:noProof/>
-              </w:rPr>
-              <w:t>Eliminación de un paciente</w:t>
-            </w:r>
-            <w:r>
-              <w:rPr>
-                <w:noProof/>
-                <w:webHidden/>
-              </w:rPr>
-              <w:tab/>
-            </w:r>
-            <w:r>
-              <w:rPr>
-                <w:noProof/>
-                <w:webHidden/>
-              </w:rPr>
-              <w:fldChar w:fldCharType="begin"/>
-            </w:r>
-            <w:r>
-              <w:rPr>
-                <w:noProof/>
-                <w:webHidden/>
-              </w:rPr>
-              <w:instrText xml:space="preserve"> PAGEREF _Toc501453759 \h </w:instrText>
-            </w:r>
-            <w:r>
-              <w:rPr>
-                <w:noProof/>
-                <w:webHidden/>
-              </w:rPr>
-            </w:r>
-            <w:r>
-              <w:rPr>
-                <w:noProof/>
-                <w:webHidden/>
-              </w:rPr>
-              <w:fldChar w:fldCharType="separate"/>
-            </w:r>
-            <w:r>
-              <w:rPr>
-                <w:noProof/>
-                <w:webHidden/>
-              </w:rPr>
-              <w:t>4</w:t>
-            </w:r>
-            <w:r>
-              <w:rPr>
-                <w:noProof/>
-                <w:webHidden/>
-              </w:rPr>
-              <w:fldChar w:fldCharType="end"/>
-            </w:r>
-          </w:hyperlink>
-        </w:p>
-        <w:p>
-          <w:pPr>
-            <w:pStyle w:val="TDC2"/>
-            <w:tabs>
-              <w:tab w:val="right" w:leader="dot" w:pos="8494"/>
-            </w:tabs>
-            <w:rPr>
-              <w:rFonts w:eastAsiaTheme="minorEastAsia"/>
-              <w:noProof/>
-              <w:lang w:eastAsia="es-ES"/>
-            </w:rPr>
-          </w:pPr>
-          <w:hyperlink w:anchor="_Toc501453760" w:history="1">
-            <w:r>
-              <w:rPr>
-                <w:rStyle w:val="Hipervnculo"/>
-                <w:noProof/>
-              </w:rPr>
-              <w:t>Búsqueda de un paciente</w:t>
-            </w:r>
-            <w:r>
-              <w:rPr>
-                <w:noProof/>
-                <w:webHidden/>
-              </w:rPr>
-              <w:tab/>
-            </w:r>
-            <w:r>
-              <w:rPr>
-                <w:noProof/>
-                <w:webHidden/>
-              </w:rPr>
-              <w:fldChar w:fldCharType="begin"/>
-            </w:r>
-            <w:r>
-              <w:rPr>
-                <w:noProof/>
-                <w:webHidden/>
-              </w:rPr>
-              <w:instrText xml:space="preserve"> PAGEREF _Toc501453760 \h </w:instrText>
-            </w:r>
-            <w:r>
-              <w:rPr>
-                <w:noProof/>
-                <w:webHidden/>
-              </w:rPr>
-            </w:r>
-            <w:r>
-              <w:rPr>
-                <w:noProof/>
-                <w:webHidden/>
-              </w:rPr>
-              <w:fldChar w:fldCharType="separate"/>
-            </w:r>
-            <w:r>
-              <w:rPr>
-                <w:noProof/>
-                <w:webHidden/>
-              </w:rPr>
-              <w:t>5</w:t>
-            </w:r>
-            <w:r>
-              <w:rPr>
-                <w:noProof/>
-                <w:webHidden/>
-              </w:rPr>
-              <w:fldChar w:fldCharType="end"/>
-            </w:r>
-          </w:hyperlink>
-        </w:p>
-        <w:p>
-          <w:pPr>
-            <w:pStyle w:val="TDC2"/>
-            <w:tabs>
-              <w:tab w:val="right" w:leader="dot" w:pos="8494"/>
-            </w:tabs>
-            <w:rPr>
-              <w:rFonts w:eastAsiaTheme="minorEastAsia"/>
-              <w:noProof/>
-              <w:lang w:eastAsia="es-ES"/>
-            </w:rPr>
-          </w:pPr>
-          <w:hyperlink w:anchor="_Toc501453761" w:history="1">
-            <w:r>
-              <w:rPr>
-                <w:rStyle w:val="Hipervnculo"/>
-                <w:noProof/>
-              </w:rPr>
-              <w:t>Terapias</w:t>
-            </w:r>
-            <w:r>
-              <w:rPr>
-                <w:noProof/>
-                <w:webHidden/>
-              </w:rPr>
-              <w:tab/>
-            </w:r>
-            <w:r>
-              <w:rPr>
-                <w:noProof/>
-                <w:webHidden/>
-              </w:rPr>
-              <w:fldChar w:fldCharType="begin"/>
-            </w:r>
-            <w:r>
-              <w:rPr>
-                <w:noProof/>
-                <w:webHidden/>
-              </w:rPr>
-              <w:instrText xml:space="preserve"> PAGEREF _Toc501453761 \h </w:instrText>
-            </w:r>
-            <w:r>
-              <w:rPr>
-                <w:noProof/>
-                <w:webHidden/>
-              </w:rPr>
-            </w:r>
-            <w:r>
-              <w:rPr>
-                <w:noProof/>
-                <w:webHidden/>
-              </w:rPr>
-              <w:fldChar w:fldCharType="separate"/>
-            </w:r>
-            <w:r>
-              <w:rPr>
-                <w:noProof/>
-                <w:webHidden/>
-              </w:rPr>
-              <w:t>6</w:t>
             </w:r>
             <w:r>
               <w:rPr>
@@ -1165,13 +720,13 @@
               <w:lang w:eastAsia="es-ES"/>
             </w:rPr>
           </w:pPr>
-          <w:hyperlink w:anchor="_Toc501453762" w:history="1">
+          <w:hyperlink w:anchor="_Toc503957773" w:history="1">
             <w:r>
               <w:rPr>
                 <w:rStyle w:val="Hipervnculo"/>
                 <w:noProof/>
               </w:rPr>
-              <w:t>Tipos de terapias:</w:t>
+              <w:t>Descarga del software</w:t>
             </w:r>
             <w:r>
               <w:rPr>
@@ -1192,7 +747,7 @@
                 <w:noProof/>
                 <w:webHidden/>
               </w:rPr>
-              <w:instrText xml:space="preserve"> PAGEREF _Toc501453762 \h </w:instrText>
+              <w:instrText xml:space="preserve"> PAGEREF _Toc503957773 \h </w:instrText>
             </w:r>
             <w:r>
               <w:rPr>
@@ -1212,7 +767,7 @@
                 <w:noProof/>
                 <w:webHidden/>
               </w:rPr>
-              <w:t>6</w:t>
+              <w:t>2</w:t>
             </w:r>
             <w:r>
               <w:rPr>
@@ -1235,13 +790,13 @@
               <w:lang w:eastAsia="es-ES"/>
             </w:rPr>
           </w:pPr>
-          <w:hyperlink w:anchor="_Toc501453763" w:history="1">
+          <w:hyperlink w:anchor="_Toc503957774" w:history="1">
             <w:r>
               <w:rPr>
                 <w:rStyle w:val="Hipervnculo"/>
                 <w:noProof/>
               </w:rPr>
-              <w:t>Asignar terapia a paciente / Crear terapia</w:t>
+              <w:t>Instalación del IDE:</w:t>
             </w:r>
             <w:r>
               <w:rPr>
@@ -1262,7 +817,7 @@
                 <w:noProof/>
                 <w:webHidden/>
               </w:rPr>
-              <w:instrText xml:space="preserve"> PAGEREF _Toc501453763 \h </w:instrText>
+              <w:instrText xml:space="preserve"> PAGEREF _Toc503957774 \h </w:instrText>
             </w:r>
             <w:r>
               <w:rPr>
@@ -1282,7 +837,7 @@
                 <w:noProof/>
                 <w:webHidden/>
               </w:rPr>
-              <w:t>7</w:t>
+              <w:t>3</w:t>
             </w:r>
             <w:r>
               <w:rPr>
@@ -1295,7 +850,7 @@
         </w:p>
         <w:p>
           <w:pPr>
-            <w:pStyle w:val="TDC1"/>
+            <w:pStyle w:val="TDC3"/>
             <w:tabs>
               <w:tab w:val="right" w:leader="dot" w:pos="8494"/>
             </w:tabs>
@@ -1305,13 +860,13 @@
               <w:lang w:eastAsia="es-ES"/>
             </w:rPr>
           </w:pPr>
-          <w:hyperlink w:anchor="_Toc501453764" w:history="1">
+          <w:hyperlink w:anchor="_Toc503957775" w:history="1">
             <w:r>
               <w:rPr>
                 <w:rStyle w:val="Hipervnculo"/>
                 <w:noProof/>
               </w:rPr>
-              <w:t>GRAFICO DE HERENCIA</w:t>
+              <w:t>Compilando y ejecutando el proyecto</w:t>
             </w:r>
             <w:r>
               <w:rPr>
@@ -1332,7 +887,7 @@
                 <w:noProof/>
                 <w:webHidden/>
               </w:rPr>
-              <w:instrText xml:space="preserve"> PAGEREF _Toc501453764 \h </w:instrText>
+              <w:instrText xml:space="preserve"> PAGEREF _Toc503957775 \h </w:instrText>
             </w:r>
             <w:r>
               <w:rPr>
@@ -1352,7 +907,7 @@
                 <w:noProof/>
                 <w:webHidden/>
               </w:rPr>
-              <w:t>0</w:t>
+              <w:t>3</w:t>
             </w:r>
             <w:r>
               <w:rPr>
@@ -1383,10 +938,12 @@
       <w:pPr>
         <w:pStyle w:val="Ttulo1"/>
       </w:pPr>
+      <w:bookmarkStart w:id="0" w:name="_Toc503957771"/>
       <w:r>
         <w:lastRenderedPageBreak/>
         <w:t>CONCEPTOS BÁSICOS</w:t>
       </w:r>
+      <w:bookmarkEnd w:id="0"/>
     </w:p>
     <w:p>
       <w:r>
@@ -1436,8 +993,6 @@
       <w:r>
         <w:t>Enterprise</w:t>
       </w:r>
-      <w:bookmarkStart w:id="0" w:name="_GoBack"/>
-      <w:bookmarkEnd w:id="0"/>
     </w:p>
     <w:p>
       <w:pPr>
@@ -1457,22 +1012,1038 @@
       </w:r>
     </w:p>
     <w:p>
-      <w:pPr>
-        <w:pStyle w:val="Ttulo2"/>
-      </w:pPr>
-      <w:r>
-        <w:t>IDE DE DESARROLLO UTILIZADO</w:t>
+      <w:r>
+        <w:t>Visual Studio trabaja con un archivo llamado solución (.</w:t>
+      </w:r>
+      <w:proofErr w:type="spellStart"/>
+      <w:r>
+        <w:t>sln</w:t>
+      </w:r>
+      <w:proofErr w:type="spellEnd"/>
+      <w:r>
+        <w:t xml:space="preserve">) el cual es el encargado de gestionar la compilación, enlace de archivos y cabeceras e inclusión de </w:t>
+      </w:r>
+      <w:r>
+        <w:t>librerías</w:t>
+      </w:r>
+      <w:r>
+        <w:t xml:space="preserve">. </w:t>
       </w:r>
     </w:p>
     <w:p>
-      <w:r>
-        <w:t>El IDE de desarrollo empleado es el Visual Studio Enterprise 2017</w:t>
-      </w:r>
+      <w:pPr>
+        <w:pStyle w:val="Ttulo2"/>
+      </w:pPr>
+      <w:bookmarkStart w:id="1" w:name="_Toc503957772"/>
+      <w:r>
+        <w:t>IDE de desarrollo utilizado</w:t>
+      </w:r>
+      <w:bookmarkEnd w:id="1"/>
+    </w:p>
+    <w:p>
+      <w:r>
+        <w:t xml:space="preserve">El IDE </w:t>
+      </w:r>
+      <w:r>
+        <w:t xml:space="preserve">con el que se ha realizado la programación del </w:t>
+      </w:r>
+      <w:r>
+        <w:t>prototipo</w:t>
+      </w:r>
+      <w:r>
+        <w:t xml:space="preserve"> de Rehabilitación de mano</w:t>
+      </w:r>
+      <w:r>
+        <w:t xml:space="preserve"> es el Visual Studio Enterprise 2017</w:t>
+      </w:r>
+      <w:r>
+        <w:t>.</w:t>
+      </w:r>
+    </w:p>
+    <w:p>
+      <w:pPr>
+        <w:pStyle w:val="Ttulo3"/>
+      </w:pPr>
+      <w:bookmarkStart w:id="2" w:name="_Toc503957773"/>
+      <w:r>
+        <w:t>Descarga del software</w:t>
+      </w:r>
+      <w:bookmarkEnd w:id="2"/>
+    </w:p>
+    <w:p>
+      <w:pPr>
+        <w:pStyle w:val="Prrafodelista"/>
+        <w:numPr>
+          <w:ilvl w:val="0"/>
+          <w:numId w:val="8"/>
+        </w:numPr>
+      </w:pPr>
+      <w:r>
+        <w:t xml:space="preserve">Para realizar la descarga del software necesario deberemos de ir a la </w:t>
+      </w:r>
+      <w:proofErr w:type="spellStart"/>
+      <w:r>
+        <w:t>pagina</w:t>
+      </w:r>
+      <w:proofErr w:type="spellEnd"/>
+      <w:r>
+        <w:t xml:space="preserve"> de Visual Studio.</w:t>
+      </w:r>
+      <w:r>
+        <w:br/>
+      </w:r>
+      <w:hyperlink r:id="rId9" w:history="1">
+        <w:r>
+          <w:rPr>
+            <w:rStyle w:val="Hipervnculo"/>
+          </w:rPr>
+          <w:t>Descargas de Visual Studio</w:t>
+        </w:r>
+      </w:hyperlink>
+    </w:p>
+    <w:p>
+      <w:pPr>
+        <w:pStyle w:val="Prrafodelista"/>
+        <w:numPr>
+          <w:ilvl w:val="0"/>
+          <w:numId w:val="8"/>
+        </w:numPr>
+      </w:pPr>
+      <w:r>
+        <w:rPr>
+          <w:noProof/>
+        </w:rPr>
+        <w:drawing>
+          <wp:anchor distT="0" distB="0" distL="114300" distR="114300" simplePos="0" relativeHeight="251661312" behindDoc="0" locked="0" layoutInCell="1" allowOverlap="1" wp14:anchorId="7603932E">
+            <wp:simplePos x="0" y="0"/>
+            <wp:positionH relativeFrom="margin">
+              <wp:align>center</wp:align>
+            </wp:positionH>
+            <wp:positionV relativeFrom="paragraph">
+              <wp:posOffset>659142</wp:posOffset>
+            </wp:positionV>
+            <wp:extent cx="2872105" cy="1640840"/>
+            <wp:effectExtent l="0" t="0" r="4445" b="0"/>
+            <wp:wrapSquare wrapText="bothSides"/>
+            <wp:docPr id="1" name="Imagen 1"/>
+            <wp:cNvGraphicFramePr>
+              <a:graphicFrameLocks xmlns:a="http://schemas.openxmlformats.org/drawingml/2006/main" noChangeAspect="1"/>
+            </wp:cNvGraphicFramePr>
+            <a:graphic xmlns:a="http://schemas.openxmlformats.org/drawingml/2006/main">
+              <a:graphicData uri="http://schemas.openxmlformats.org/drawingml/2006/picture">
+                <pic:pic xmlns:pic="http://schemas.openxmlformats.org/drawingml/2006/picture">
+                  <pic:nvPicPr>
+                    <pic:cNvPr id="1" name=""/>
+                    <pic:cNvPicPr/>
+                  </pic:nvPicPr>
+                  <pic:blipFill>
+                    <a:blip r:embed="rId10" cstate="print">
+                      <a:extLst>
+                        <a:ext uri="{28A0092B-C50C-407E-A947-70E740481C1C}">
+                          <a14:useLocalDpi xmlns:a14="http://schemas.microsoft.com/office/drawing/2010/main" val="0"/>
+                        </a:ext>
+                      </a:extLst>
+                    </a:blip>
+                    <a:stretch>
+                      <a:fillRect/>
+                    </a:stretch>
+                  </pic:blipFill>
+                  <pic:spPr>
+                    <a:xfrm>
+                      <a:off x="0" y="0"/>
+                      <a:ext cx="2872105" cy="1640840"/>
+                    </a:xfrm>
+                    <a:prstGeom prst="rect">
+                      <a:avLst/>
+                    </a:prstGeom>
+                  </pic:spPr>
+                </pic:pic>
+              </a:graphicData>
+            </a:graphic>
+          </wp:anchor>
+        </w:drawing>
+      </w:r>
+      <w:r>
+        <w:t>Una vez en la sección de descargas descargar la versión que mas se acomode a lo necesario. Cualesquiera de las 3 versiones pueden leer y compilar el proyecto del robot de rehabilitación de mano.</w:t>
+      </w:r>
+      <w:r>
+        <w:br/>
+      </w:r>
+    </w:p>
+    <w:p>
+      <w:r>
+        <w:rPr>
+          <w:noProof/>
+        </w:rPr>
+        <mc:AlternateContent>
+          <mc:Choice Requires="wps">
+            <w:drawing>
+              <wp:anchor distT="0" distB="0" distL="114300" distR="114300" simplePos="0" relativeHeight="251662336" behindDoc="0" locked="0" layoutInCell="1" allowOverlap="1">
+                <wp:simplePos x="0" y="0"/>
+                <wp:positionH relativeFrom="margin">
+                  <wp:align>center</wp:align>
+                </wp:positionH>
+                <wp:positionV relativeFrom="paragraph">
+                  <wp:posOffset>1650425</wp:posOffset>
+                </wp:positionV>
+                <wp:extent cx="3364302" cy="828136"/>
+                <wp:effectExtent l="0" t="0" r="26670" b="10160"/>
+                <wp:wrapNone/>
+                <wp:docPr id="2" name="Rectángulo 2"/>
+                <wp:cNvGraphicFramePr/>
+                <a:graphic xmlns:a="http://schemas.openxmlformats.org/drawingml/2006/main">
+                  <a:graphicData uri="http://schemas.microsoft.com/office/word/2010/wordprocessingShape">
+                    <wps:wsp>
+                      <wps:cNvSpPr/>
+                      <wps:spPr>
+                        <a:xfrm>
+                          <a:off x="0" y="0"/>
+                          <a:ext cx="3364302" cy="828136"/>
+                        </a:xfrm>
+                        <a:prstGeom prst="rect">
+                          <a:avLst/>
+                        </a:prstGeom>
+                      </wps:spPr>
+                      <wps:style>
+                        <a:lnRef idx="1">
+                          <a:schemeClr val="accent2"/>
+                        </a:lnRef>
+                        <a:fillRef idx="2">
+                          <a:schemeClr val="accent2"/>
+                        </a:fillRef>
+                        <a:effectRef idx="1">
+                          <a:schemeClr val="accent2"/>
+                        </a:effectRef>
+                        <a:fontRef idx="minor">
+                          <a:schemeClr val="dk1"/>
+                        </a:fontRef>
+                      </wps:style>
+                      <wps:txbx>
+                        <w:txbxContent>
+                          <w:p>
+                            <w:pPr>
+                              <w:rPr>
+                                <w:b/>
+                              </w:rPr>
+                            </w:pPr>
+                            <w:r>
+                              <w:rPr>
+                                <w:b/>
+                              </w:rPr>
+                              <w:t>*La dirección de enlace y la pagina web mostrada en la imagen puede variar</w:t>
+                            </w:r>
+                            <w:r>
+                              <w:rPr>
+                                <w:b/>
+                              </w:rPr>
+                              <w:t xml:space="preserve"> notablemente</w:t>
+                            </w:r>
+                            <w:r>
+                              <w:rPr>
+                                <w:b/>
+                              </w:rPr>
+                              <w:t>, puesto que la pagina web de Visual Studio está en constantes actualizaciones.</w:t>
+                            </w:r>
+                          </w:p>
+                        </w:txbxContent>
+                      </wps:txbx>
+                      <wps:bodyPr rot="0" spcFirstLastPara="0" vertOverflow="overflow" horzOverflow="overflow" vert="horz" wrap="square" lIns="91440" tIns="45720" rIns="91440" bIns="45720" numCol="1" spcCol="0" rtlCol="0" fromWordArt="0" anchor="t" anchorCtr="0" forceAA="0" compatLnSpc="1">
+                        <a:prstTxWarp prst="textNoShape">
+                          <a:avLst/>
+                        </a:prstTxWarp>
+                        <a:noAutofit/>
+                      </wps:bodyPr>
+                    </wps:wsp>
+                  </a:graphicData>
+                </a:graphic>
+                <wp14:sizeRelH relativeFrom="margin">
+                  <wp14:pctWidth>0</wp14:pctWidth>
+                </wp14:sizeRelH>
+                <wp14:sizeRelV relativeFrom="margin">
+                  <wp14:pctHeight>0</wp14:pctHeight>
+                </wp14:sizeRelV>
+              </wp:anchor>
+            </w:drawing>
+          </mc:Choice>
+          <mc:Fallback>
+            <w:pict>
+              <v:rect id="Rectángulo 2" o:spid="_x0000_s1028" style="position:absolute;margin-left:0;margin-top:129.95pt;width:264.9pt;height:65.2pt;z-index:251662336;visibility:visible;mso-wrap-style:square;mso-width-percent:0;mso-height-percent:0;mso-wrap-distance-left:9pt;mso-wrap-distance-top:0;mso-wrap-distance-right:9pt;mso-wrap-distance-bottom:0;mso-position-horizontal:center;mso-position-horizontal-relative:margin;mso-position-vertical:absolute;mso-position-vertical-relative:text;mso-width-percent:0;mso-height-percent:0;mso-width-relative:margin;mso-height-relative:margin;v-text-anchor:top" o:gfxdata="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" fillcolor="#f3a875 [2165]" strokecolor="#ed7d31 [3205]" strokeweight=".5pt">
+                <v:fill color2="#f09558 [2613]" rotate="t" colors="0 #f7bda4;.5 #f5b195;1 #f8a581" focus="100%" type="gradient">
+                  <o:fill v:ext="view" type="gradientUnscaled"/>
+                </v:fill>
+                <v:textbox>
+                  <w:txbxContent>
+                    <w:p>
+                      <w:pPr>
+                        <w:rPr>
+                          <w:b/>
+                        </w:rPr>
+                      </w:pPr>
+                      <w:r>
+                        <w:rPr>
+                          <w:b/>
+                        </w:rPr>
+                        <w:t>*La dirección de enlace y la pagina web mostrada en la imagen puede variar</w:t>
+                      </w:r>
+                      <w:r>
+                        <w:rPr>
+                          <w:b/>
+                        </w:rPr>
+                        <w:t xml:space="preserve"> notablemente</w:t>
+                      </w:r>
+                      <w:r>
+                        <w:rPr>
+                          <w:b/>
+                        </w:rPr>
+                        <w:t>, puesto que la pagina web de Visual Studio está en constantes actualizaciones.</w:t>
+                      </w:r>
+                    </w:p>
+                  </w:txbxContent>
+                </v:textbox>
+                <w10:wrap anchorx="margin"/>
+              </v:rect>
+            </w:pict>
+          </mc:Fallback>
+        </mc:AlternateContent>
+      </w:r>
+      <w:r>
+        <w:t xml:space="preserve"> </w:t>
+      </w:r>
+    </w:p>
+    <w:p/>
+    <w:p/>
+    <w:p/>
+    <w:p/>
+    <w:p/>
+    <w:p/>
+    <w:p/>
+    <w:p>
+      <w:r>
+        <w:br w:type="page"/>
+      </w:r>
+    </w:p>
+    <w:p>
+      <w:pPr>
+        <w:pStyle w:val="Ttulo3"/>
+      </w:pPr>
+      <w:bookmarkStart w:id="3" w:name="_Toc503957774"/>
+      <w:r>
+        <w:lastRenderedPageBreak/>
+        <w:t>Instalación del IDE:</w:t>
+      </w:r>
+      <w:bookmarkEnd w:id="3"/>
+    </w:p>
+    <w:p>
+      <w:pPr>
+        <w:pStyle w:val="Prrafodelista"/>
+        <w:numPr>
+          <w:ilvl w:val="0"/>
+          <w:numId w:val="11"/>
+        </w:numPr>
+      </w:pPr>
+      <w:r>
+        <w:t>Tras descargar el instalador, lo ejecutamos y completamos la instalación dando los parámetros oportunos, hasta llegar a la elección de componentes.</w:t>
+      </w:r>
+    </w:p>
+    <w:p>
+      <w:pPr>
+        <w:pStyle w:val="Prrafodelista"/>
+        <w:numPr>
+          <w:ilvl w:val="0"/>
+          <w:numId w:val="11"/>
+        </w:numPr>
+      </w:pPr>
+      <w:r>
+        <w:t>Elección de componentes del Visual Studio. Para poder ejecutar y compilar el proyecto debemos de marcar al</w:t>
+      </w:r>
+      <w:r>
+        <w:t xml:space="preserve"> </w:t>
+      </w:r>
+      <w:r>
+        <w:t>menos</w:t>
+      </w:r>
+      <w:r>
+        <w:t xml:space="preserve"> lo relacionado con el desarrollo en plataformas Windows, como se muestra en la siguiente imagen:</w:t>
+      </w:r>
+      <w:r>
+        <w:br/>
+      </w:r>
+      <w:r>
+        <w:rPr>
+          <w:noProof/>
+        </w:rPr>
+        <w:drawing>
+          <wp:inline distT="0" distB="0" distL="0" distR="0" wp14:anchorId="41DD3CE7" wp14:editId="5025EC41">
+            <wp:extent cx="3907668" cy="1026544"/>
+            <wp:effectExtent l="0" t="0" r="0" b="2540"/>
+            <wp:docPr id="3" name="Imagen 3"/>
+            <wp:cNvGraphicFramePr>
+              <a:graphicFrameLocks xmlns:a="http://schemas.openxmlformats.org/drawingml/2006/main" noChangeAspect="1"/>
+            </wp:cNvGraphicFramePr>
+            <a:graphic xmlns:a="http://schemas.openxmlformats.org/drawingml/2006/main">
+              <a:graphicData uri="http://schemas.openxmlformats.org/drawingml/2006/picture">
+                <pic:pic xmlns:pic="http://schemas.openxmlformats.org/drawingml/2006/picture">
+                  <pic:nvPicPr>
+                    <pic:cNvPr id="1" name=""/>
+                    <pic:cNvPicPr/>
+                  </pic:nvPicPr>
+                  <pic:blipFill>
+                    <a:blip r:embed="rId11"/>
+                    <a:stretch>
+                      <a:fillRect/>
+                    </a:stretch>
+                  </pic:blipFill>
+                  <pic:spPr>
+                    <a:xfrm>
+                      <a:off x="0" y="0"/>
+                      <a:ext cx="3951700" cy="1038111"/>
+                    </a:xfrm>
+                    <a:prstGeom prst="rect">
+                      <a:avLst/>
+                    </a:prstGeom>
+                  </pic:spPr>
+                </pic:pic>
+              </a:graphicData>
+            </a:graphic>
+          </wp:inline>
+        </w:drawing>
+      </w:r>
+    </w:p>
+    <w:p>
+      <w:pPr>
+        <w:pStyle w:val="Prrafodelista"/>
+        <w:numPr>
+          <w:ilvl w:val="0"/>
+          <w:numId w:val="11"/>
+        </w:numPr>
+      </w:pPr>
+      <w:r>
+        <w:t>Completamos la instalación del IDE y procedemos a la apertura del proyecto.</w:t>
+      </w:r>
+    </w:p>
+    <w:p>
+      <w:pPr>
+        <w:pStyle w:val="Ttulo3"/>
+      </w:pPr>
+      <w:bookmarkStart w:id="4" w:name="_Toc503957775"/>
+      <w:r>
+        <w:t>Compilando y ejecutando el proyecto</w:t>
+      </w:r>
+      <w:bookmarkEnd w:id="4"/>
+    </w:p>
+    <w:p>
+      <w:pPr>
+        <w:pStyle w:val="Prrafodelista"/>
+        <w:numPr>
+          <w:ilvl w:val="0"/>
+          <w:numId w:val="12"/>
+        </w:numPr>
+      </w:pPr>
+      <w:r>
+        <w:rPr>
+          <w:noProof/>
+        </w:rPr>
+        <mc:AlternateContent>
+          <mc:Choice Requires="wps">
+            <w:drawing>
+              <wp:anchor distT="0" distB="0" distL="114300" distR="114300" simplePos="0" relativeHeight="251663360" behindDoc="0" locked="0" layoutInCell="1" allowOverlap="1">
+                <wp:simplePos x="0" y="0"/>
+                <wp:positionH relativeFrom="column">
+                  <wp:posOffset>2827631</wp:posOffset>
+                </wp:positionH>
+                <wp:positionV relativeFrom="paragraph">
+                  <wp:posOffset>358116</wp:posOffset>
+                </wp:positionV>
+                <wp:extent cx="1026088" cy="284672"/>
+                <wp:effectExtent l="0" t="0" r="22225" b="20320"/>
+                <wp:wrapNone/>
+                <wp:docPr id="4" name="Rectángulo: esquinas redondeadas 4"/>
+                <wp:cNvGraphicFramePr/>
+                <a:graphic xmlns:a="http://schemas.openxmlformats.org/drawingml/2006/main">
+                  <a:graphicData uri="http://schemas.microsoft.com/office/word/2010/wordprocessingShape">
+                    <wps:wsp>
+                      <wps:cNvSpPr/>
+                      <wps:spPr>
+                        <a:xfrm>
+                          <a:off x="0" y="0"/>
+                          <a:ext cx="1026088" cy="284672"/>
+                        </a:xfrm>
+                        <a:prstGeom prst="roundRect">
+                          <a:avLst/>
+                        </a:prstGeom>
+                      </wps:spPr>
+                      <wps:style>
+                        <a:lnRef idx="2">
+                          <a:schemeClr val="dk1">
+                            <a:shade val="50000"/>
+                          </a:schemeClr>
+                        </a:lnRef>
+                        <a:fillRef idx="1">
+                          <a:schemeClr val="dk1"/>
+                        </a:fillRef>
+                        <a:effectRef idx="0">
+                          <a:schemeClr val="dk1"/>
+                        </a:effectRef>
+                        <a:fontRef idx="minor">
+                          <a:schemeClr val="lt1"/>
+                        </a:fontRef>
+                      </wps:style>
+                      <wps:txbx>
+                        <w:txbxContent>
+                          <w:p>
+                            <w:pPr>
+                              <w:jc w:val="center"/>
+                              <w:rPr>
+                                <w:b/>
+                                <w:sz w:val="18"/>
+                              </w:rPr>
+                            </w:pPr>
+                            <w:proofErr w:type="spellStart"/>
+                            <w:r>
+                              <w:rPr>
+                                <w:b/>
+                                <w:sz w:val="18"/>
+                              </w:rPr>
+                              <w:t>Ctrl</w:t>
+                            </w:r>
+                            <w:proofErr w:type="spellEnd"/>
+                            <w:r>
+                              <w:rPr>
+                                <w:b/>
+                                <w:sz w:val="18"/>
+                              </w:rPr>
+                              <w:t xml:space="preserve"> + Mayus + O</w:t>
+                            </w:r>
+                          </w:p>
+                        </w:txbxContent>
+                      </wps:txbx>
+                      <wps:bodyPr rot="0" spcFirstLastPara="0" vertOverflow="overflow" horzOverflow="overflow" vert="horz" wrap="square" lIns="91440" tIns="45720" rIns="91440" bIns="45720" numCol="1" spcCol="0" rtlCol="0" fromWordArt="0" anchor="t" anchorCtr="0" forceAA="0" compatLnSpc="1">
+                        <a:prstTxWarp prst="textNoShape">
+                          <a:avLst/>
+                        </a:prstTxWarp>
+                        <a:noAutofit/>
+                      </wps:bodyPr>
+                    </wps:wsp>
+                  </a:graphicData>
+                </a:graphic>
+                <wp14:sizeRelH relativeFrom="margin">
+                  <wp14:pctWidth>0</wp14:pctWidth>
+                </wp14:sizeRelH>
+                <wp14:sizeRelV relativeFrom="margin">
+                  <wp14:pctHeight>0</wp14:pctHeight>
+                </wp14:sizeRelV>
+              </wp:anchor>
+            </w:drawing>
+          </mc:Choice>
+          <mc:Fallback>
+            <w:pict>
+              <v:roundrect id="Rectángulo: esquinas redondeadas 4" o:spid="_x0000_s1029" style="position:absolute;left:0;text-align:left;margin-left:222.65pt;margin-top:28.2pt;width:80.8pt;height:22.4pt;z-index:251663360;visibility:visible;mso-wrap-style:square;mso-width-percent:0;mso-height-percent:0;mso-wrap-distance-left:9pt;mso-wrap-distance-top:0;mso-wrap-distance-right:9pt;mso-wrap-distance-bottom:0;mso-position-horizontal:absolute;mso-position-horizontal-relative:text;mso-position-vertical:absolute;mso-position-vertical-relative:text;mso-width-percent:0;mso-height-percent:0;mso-width-relative:margin;mso-height-relative:margin;v-text-anchor:top" arcsize="10923f" o:gfxdata="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" fillcolor="black [3200]" strokecolor="black [1600]" strokeweight="1pt">
+                <v:stroke joinstyle="miter"/>
+                <v:textbox>
+                  <w:txbxContent>
+                    <w:p>
+                      <w:pPr>
+                        <w:jc w:val="center"/>
+                        <w:rPr>
+                          <w:b/>
+                          <w:sz w:val="18"/>
+                        </w:rPr>
+                      </w:pPr>
+                      <w:proofErr w:type="spellStart"/>
+                      <w:r>
+                        <w:rPr>
+                          <w:b/>
+                          <w:sz w:val="18"/>
+                        </w:rPr>
+                        <w:t>Ctrl</w:t>
+                      </w:r>
+                      <w:proofErr w:type="spellEnd"/>
+                      <w:r>
+                        <w:rPr>
+                          <w:b/>
+                          <w:sz w:val="18"/>
+                        </w:rPr>
+                        <w:t xml:space="preserve"> + Mayus + O</w:t>
+                      </w:r>
+                    </w:p>
+                  </w:txbxContent>
+                </v:textbox>
+              </v:roundrect>
+            </w:pict>
+          </mc:Fallback>
+        </mc:AlternateContent>
+      </w:r>
+      <w:r>
+        <w:t>Tras instalar el IDE debemos detener el proyecto descargado en nuestro PC, para abrir el proyecto, ejecutamos el Visual Studio y a continuación</w:t>
+      </w:r>
+      <w:r>
+        <w:t xml:space="preserve"> abrimos la solución.</w:t>
+      </w:r>
+      <w:r>
+        <w:br/>
+      </w:r>
+      <w:r>
+        <w:rPr>
+          <w:b/>
+        </w:rPr>
+        <w:t>Archivo</w:t>
+      </w:r>
+      <w:r>
+        <w:t xml:space="preserve"> -&gt; </w:t>
+      </w:r>
+      <w:r>
+        <w:rPr>
+          <w:b/>
+        </w:rPr>
+        <w:t>Abrir</w:t>
+      </w:r>
+      <w:r>
+        <w:t xml:space="preserve"> -&gt; </w:t>
+      </w:r>
+      <w:r>
+        <w:rPr>
+          <w:b/>
+        </w:rPr>
+        <w:t>Proyecto o Solución</w:t>
+      </w:r>
+      <w:r>
+        <w:t xml:space="preserve"> </w:t>
+      </w:r>
+      <w:r>
+        <w:t xml:space="preserve">ó </w:t>
+      </w:r>
+    </w:p>
+    <w:p>
+      <w:pPr>
+        <w:pStyle w:val="Prrafodelista"/>
+      </w:pPr>
+      <w:r>
+        <w:br/>
+        <w:t>Y en el buscador seleccionamos el archivo “</w:t>
+      </w:r>
+      <w:r>
+        <w:rPr>
+          <w:b/>
+          <w:i/>
+        </w:rPr>
+        <w:t>IU-RRM.sln</w:t>
+      </w:r>
+      <w:r>
+        <w:t>”</w:t>
+      </w:r>
+      <w:r>
+        <w:br/>
+      </w:r>
+    </w:p>
+    <w:p>
+      <w:pPr>
+        <w:pStyle w:val="Prrafodelista"/>
+        <w:numPr>
+          <w:ilvl w:val="0"/>
+          <w:numId w:val="12"/>
+        </w:numPr>
+      </w:pPr>
+      <w:r>
+        <w:rPr>
+          <w:noProof/>
+        </w:rPr>
+        <w:drawing>
+          <wp:anchor distT="0" distB="0" distL="114300" distR="114300" simplePos="0" relativeHeight="251664384" behindDoc="0" locked="0" layoutInCell="1" allowOverlap="1" wp14:anchorId="29F80EE7">
+            <wp:simplePos x="0" y="0"/>
+            <wp:positionH relativeFrom="column">
+              <wp:posOffset>1576729</wp:posOffset>
+            </wp:positionH>
+            <wp:positionV relativeFrom="paragraph">
+              <wp:posOffset>989582</wp:posOffset>
+            </wp:positionV>
+            <wp:extent cx="1750060" cy="741680"/>
+            <wp:effectExtent l="0" t="0" r="2540" b="1270"/>
+            <wp:wrapSquare wrapText="bothSides"/>
+            <wp:docPr id="5" name="Imagen 5"/>
+            <wp:cNvGraphicFramePr>
+              <a:graphicFrameLocks xmlns:a="http://schemas.openxmlformats.org/drawingml/2006/main" noChangeAspect="1"/>
+            </wp:cNvGraphicFramePr>
+            <a:graphic xmlns:a="http://schemas.openxmlformats.org/drawingml/2006/main">
+              <a:graphicData uri="http://schemas.openxmlformats.org/drawingml/2006/picture">
+                <pic:pic xmlns:pic="http://schemas.openxmlformats.org/drawingml/2006/picture">
+                  <pic:nvPicPr>
+                    <pic:cNvPr id="1" name=""/>
+                    <pic:cNvPicPr/>
+                  </pic:nvPicPr>
+                  <pic:blipFill>
+                    <a:blip r:embed="rId12">
+                      <a:extLst>
+                        <a:ext uri="{28A0092B-C50C-407E-A947-70E740481C1C}">
+                          <a14:useLocalDpi xmlns:a14="http://schemas.microsoft.com/office/drawing/2010/main" val="0"/>
+                        </a:ext>
+                      </a:extLst>
+                    </a:blip>
+                    <a:stretch>
+                      <a:fillRect/>
+                    </a:stretch>
+                  </pic:blipFill>
+                  <pic:spPr>
+                    <a:xfrm>
+                      <a:off x="0" y="0"/>
+                      <a:ext cx="1750060" cy="741680"/>
+                    </a:xfrm>
+                    <a:prstGeom prst="rect">
+                      <a:avLst/>
+                    </a:prstGeom>
+                  </pic:spPr>
+                </pic:pic>
+              </a:graphicData>
+            </a:graphic>
+          </wp:anchor>
+        </w:drawing>
+      </w:r>
+      <w:r>
+        <w:t>Tras abrir la solución obtendremos varios proyectos dependientes de la solución.</w:t>
+      </w:r>
+    </w:p>
+    <w:p>
+      <w:pPr>
+        <w:pStyle w:val="Prrafodelista"/>
+        <w:numPr>
+          <w:ilvl w:val="1"/>
+          <w:numId w:val="12"/>
+        </w:numPr>
+      </w:pPr>
+      <w:proofErr w:type="spellStart"/>
+      <w:r>
+        <w:rPr>
+          <w:b/>
+        </w:rPr>
+        <w:t>ControlArduino</w:t>
+      </w:r>
+      <w:proofErr w:type="spellEnd"/>
+      <w:r>
+        <w:t>: Encargado de la gestión y control y comunicación por puerto serial con el Arduino, a la escucha de comandos del control.</w:t>
+      </w:r>
+    </w:p>
+    <w:p>
+      <w:pPr>
+        <w:pStyle w:val="Prrafodelista"/>
+        <w:numPr>
+          <w:ilvl w:val="1"/>
+          <w:numId w:val="12"/>
+        </w:numPr>
+      </w:pPr>
+      <w:r>
+        <w:rPr>
+          <w:b/>
+        </w:rPr>
+        <w:t>IU-Windows</w:t>
+      </w:r>
+      <w:r>
+        <w:t>: Interfaz de usuario, base de datos, detector de recursos para obtener el puerto conectado del puerto serie del Arduino.</w:t>
+      </w:r>
+      <w:r>
+        <w:br/>
+      </w:r>
+      <w:r>
+        <w:br/>
+      </w:r>
+      <w:r>
+        <w:br/>
+      </w:r>
+      <w:r>
+        <w:br/>
+      </w:r>
+      <w:r>
+        <w:br/>
+      </w:r>
+      <w:r>
+        <w:br/>
+      </w:r>
+      <w:r>
+        <w:br/>
+      </w:r>
+      <w:r>
+        <w:br/>
+      </w:r>
+      <w:r>
+        <w:br/>
+      </w:r>
+      <w:r>
+        <w:br/>
+      </w:r>
+    </w:p>
+    <w:p>
+      <w:pPr>
+        <w:pStyle w:val="Prrafodelista"/>
+        <w:numPr>
+          <w:ilvl w:val="1"/>
+          <w:numId w:val="12"/>
+        </w:numPr>
+      </w:pPr>
+      <w:proofErr w:type="spellStart"/>
+      <w:r>
+        <w:rPr>
+          <w:b/>
+        </w:rPr>
+        <w:t>testConsole</w:t>
+      </w:r>
+      <w:proofErr w:type="spellEnd"/>
+      <w:r>
+        <w:rPr>
+          <w:b/>
+        </w:rPr>
+        <w:t xml:space="preserve">: </w:t>
+      </w:r>
+      <w:r>
+        <w:t xml:space="preserve">Proyecto destinado a pruebas de programación y </w:t>
+      </w:r>
+      <w:proofErr w:type="spellStart"/>
+      <w:r>
+        <w:t>debug</w:t>
+      </w:r>
+      <w:proofErr w:type="spellEnd"/>
+      <w:r>
+        <w:t>.</w:t>
+      </w:r>
+    </w:p>
+    <w:p>
+      <w:pPr>
+        <w:pStyle w:val="Prrafodelista"/>
+        <w:numPr>
+          <w:ilvl w:val="1"/>
+          <w:numId w:val="12"/>
+        </w:numPr>
+      </w:pPr>
+      <w:proofErr w:type="spellStart"/>
+      <w:r>
+        <w:rPr>
+          <w:b/>
+        </w:rPr>
+        <w:t>VentanaRender</w:t>
+      </w:r>
+      <w:proofErr w:type="spellEnd"/>
+      <w:r>
+        <w:rPr>
+          <w:b/>
+        </w:rPr>
+        <w:t xml:space="preserve"> y WindwosGame2Content:</w:t>
+      </w:r>
+      <w:r>
+        <w:t xml:space="preserve"> Son proyectos destinados al desarrollo 3D, innecesarios para el funcionamiento básico del prototipo.</w:t>
+      </w:r>
+    </w:p>
+    <w:p>
+      <w:pPr>
+        <w:pStyle w:val="Prrafodelista"/>
+        <w:numPr>
+          <w:ilvl w:val="0"/>
+          <w:numId w:val="12"/>
+        </w:numPr>
+      </w:pPr>
+      <w:r>
+        <w:rPr>
+          <w:noProof/>
+        </w:rPr>
+        <mc:AlternateContent>
+          <mc:Choice Requires="wps">
+            <w:drawing>
+              <wp:anchor distT="0" distB="0" distL="114300" distR="114300" simplePos="0" relativeHeight="251666432" behindDoc="0" locked="0" layoutInCell="1" allowOverlap="1" wp14:anchorId="7F8E7464" wp14:editId="17141778">
+                <wp:simplePos x="0" y="0"/>
+                <wp:positionH relativeFrom="margin">
+                  <wp:align>center</wp:align>
+                </wp:positionH>
+                <wp:positionV relativeFrom="paragraph">
+                  <wp:posOffset>682337</wp:posOffset>
+                </wp:positionV>
+                <wp:extent cx="3994031" cy="1587261"/>
+                <wp:effectExtent l="0" t="0" r="26035" b="13335"/>
+                <wp:wrapNone/>
+                <wp:docPr id="6" name="Rectángulo 6"/>
+                <wp:cNvGraphicFramePr/>
+                <a:graphic xmlns:a="http://schemas.openxmlformats.org/drawingml/2006/main">
+                  <a:graphicData uri="http://schemas.microsoft.com/office/word/2010/wordprocessingShape">
+                    <wps:wsp>
+                      <wps:cNvSpPr/>
+                      <wps:spPr>
+                        <a:xfrm>
+                          <a:off x="0" y="0"/>
+                          <a:ext cx="3994031" cy="1587261"/>
+                        </a:xfrm>
+                        <a:prstGeom prst="rect">
+                          <a:avLst/>
+                        </a:prstGeom>
+                      </wps:spPr>
+                      <wps:style>
+                        <a:lnRef idx="1">
+                          <a:schemeClr val="accent2"/>
+                        </a:lnRef>
+                        <a:fillRef idx="2">
+                          <a:schemeClr val="accent2"/>
+                        </a:fillRef>
+                        <a:effectRef idx="1">
+                          <a:schemeClr val="accent2"/>
+                        </a:effectRef>
+                        <a:fontRef idx="minor">
+                          <a:schemeClr val="dk1"/>
+                        </a:fontRef>
+                      </wps:style>
+                      <wps:txbx>
+                        <w:txbxContent>
+                          <w:p>
+                            <w:pPr>
+                              <w:rPr>
+                                <w:b/>
+                              </w:rPr>
+                            </w:pPr>
+                            <w:r>
+                              <w:rPr>
+                                <w:b/>
+                              </w:rPr>
+                              <w:t>La base de datos y estructura viene en conjunto con la solución, la extensión de la base de datos es .</w:t>
+                            </w:r>
+                            <w:proofErr w:type="spellStart"/>
+                            <w:r>
+                              <w:rPr>
+                                <w:b/>
+                              </w:rPr>
+                              <w:t>mdf</w:t>
+                            </w:r>
+                            <w:proofErr w:type="spellEnd"/>
+                            <w:r>
+                              <w:rPr>
+                                <w:b/>
+                              </w:rPr>
+                              <w:br/>
+                              <w:t>La base de datos que acompaña a la solución está completamente vacía de pacientes, terapias y con un único usuario “invitado”</w:t>
+                            </w:r>
+                          </w:p>
+                          <w:p>
+                            <w:pPr>
+                              <w:pStyle w:val="Sinespaciado"/>
+                              <w:rPr>
+                                <w:b/>
+                              </w:rPr>
+                            </w:pPr>
+                            <w:r>
+                              <w:rPr>
+                                <w:b/>
+                              </w:rPr>
+                              <w:t>Usuario: invitado</w:t>
+                            </w:r>
+                          </w:p>
+                          <w:p>
+                            <w:pPr>
+                              <w:pStyle w:val="Sinespaciado"/>
+                              <w:rPr>
+                                <w:b/>
+                              </w:rPr>
+                            </w:pPr>
+                            <w:r>
+                              <w:rPr>
+                                <w:b/>
+                              </w:rPr>
+                              <w:t>Contraseña: invitado</w:t>
+                            </w:r>
+                          </w:p>
+                        </w:txbxContent>
+                      </wps:txbx>
+                      <wps:bodyPr rot="0" spcFirstLastPara="0" vertOverflow="overflow" horzOverflow="overflow" vert="horz" wrap="square" lIns="91440" tIns="45720" rIns="91440" bIns="45720" numCol="1" spcCol="0" rtlCol="0" fromWordArt="0" anchor="t" anchorCtr="0" forceAA="0" compatLnSpc="1">
+                        <a:prstTxWarp prst="textNoShape">
+                          <a:avLst/>
+                        </a:prstTxWarp>
+                        <a:noAutofit/>
+                      </wps:bodyPr>
+                    </wps:wsp>
+                  </a:graphicData>
+                </a:graphic>
+                <wp14:sizeRelH relativeFrom="margin">
+                  <wp14:pctWidth>0</wp14:pctWidth>
+                </wp14:sizeRelH>
+                <wp14:sizeRelV relativeFrom="margin">
+                  <wp14:pctHeight>0</wp14:pctHeight>
+                </wp14:sizeRelV>
+              </wp:anchor>
+            </w:drawing>
+          </mc:Choice>
+          <mc:Fallback>
+            <w:pict>
+              <v:rect w14:anchorId="7F8E7464" id="Rectángulo 6" o:spid="_x0000_s1030" style="position:absolute;left:0;text-align:left;margin-left:0;margin-top:53.75pt;width:314.5pt;height:125pt;z-index:251666432;visibility:visible;mso-wrap-style:square;mso-width-percent:0;mso-height-percent:0;mso-wrap-distance-left:9pt;mso-wrap-distance-top:0;mso-wrap-distance-right:9pt;mso-wrap-distance-bottom:0;mso-position-horizontal:center;mso-position-horizontal-relative:margin;mso-position-vertical:absolute;mso-position-vertical-relative:text;mso-width-percent:0;mso-height-percent:0;mso-width-relative:margin;mso-height-relative:margin;v-text-anchor:top" o:gfxdata="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" fillcolor="#f3a875 [2165]" strokecolor="#ed7d31 [3205]" strokeweight=".5pt">
+                <v:fill color2="#f09558 [2613]" rotate="t" colors="0 #f7bda4;.5 #f5b195;1 #f8a581" focus="100%" type="gradient">
+                  <o:fill v:ext="view" type="gradientUnscaled"/>
+                </v:fill>
+                <v:textbox>
+                  <w:txbxContent>
+                    <w:p>
+                      <w:pPr>
+                        <w:rPr>
+                          <w:b/>
+                        </w:rPr>
+                      </w:pPr>
+                      <w:r>
+                        <w:rPr>
+                          <w:b/>
+                        </w:rPr>
+                        <w:t>La base de datos y estructura viene en conjunto con la solución, la extensión de la base de datos es .</w:t>
+                      </w:r>
+                      <w:proofErr w:type="spellStart"/>
+                      <w:r>
+                        <w:rPr>
+                          <w:b/>
+                        </w:rPr>
+                        <w:t>mdf</w:t>
+                      </w:r>
+                      <w:proofErr w:type="spellEnd"/>
+                      <w:r>
+                        <w:rPr>
+                          <w:b/>
+                        </w:rPr>
+                        <w:br/>
+                        <w:t>La base de datos que acompaña a la solución está completamente vacía de pacientes, terapias y con un único usuario “invitado”</w:t>
+                      </w:r>
+                    </w:p>
+                    <w:p>
+                      <w:pPr>
+                        <w:pStyle w:val="Sinespaciado"/>
+                        <w:rPr>
+                          <w:b/>
+                        </w:rPr>
+                      </w:pPr>
+                      <w:r>
+                        <w:rPr>
+                          <w:b/>
+                        </w:rPr>
+                        <w:t>Usuario: invitado</w:t>
+                      </w:r>
+                    </w:p>
+                    <w:p>
+                      <w:pPr>
+                        <w:pStyle w:val="Sinespaciado"/>
+                        <w:rPr>
+                          <w:b/>
+                        </w:rPr>
+                      </w:pPr>
+                      <w:r>
+                        <w:rPr>
+                          <w:b/>
+                        </w:rPr>
+                        <w:t>Contraseña: invitado</w:t>
+                      </w:r>
+                    </w:p>
+                  </w:txbxContent>
+                </v:textbox>
+                <w10:wrap anchorx="margin"/>
+              </v:rect>
+            </w:pict>
+          </mc:Fallback>
+        </mc:AlternateContent>
+      </w:r>
+      <w:r>
+        <w:t>A partir de ahora ya se tiene acceso a todos los archivos vinculados con el proyecto del prototipo de robot de rehabilitación de mano.</w:t>
+      </w:r>
+      <w:bookmarkStart w:id="5" w:name="_GoBack"/>
+      <w:bookmarkEnd w:id="5"/>
     </w:p>
     <w:sectPr>
-      <w:headerReference w:type="default" r:id="rId9"/>
-      <w:footerReference w:type="default" r:id="rId10"/>
-      <w:footerReference w:type="first" r:id="rId11"/>
+      <w:headerReference w:type="default" r:id="rId13"/>
+      <w:footerReference w:type="default" r:id="rId14"/>
+      <w:footerReference w:type="first" r:id="rId15"/>
       <w:pgSz w:w="11906" w:h="16838"/>
       <w:pgMar w:top="1418" w:right="1701" w:bottom="1418" w:left="1701" w:header="709" w:footer="709" w:gutter="0"/>
       <w:pgNumType w:start="0"/>
@@ -1519,7 +2090,6 @@
         <w:docPartUnique/>
       </w:docPartObj>
     </w:sdtPr>
-    <w:sdtEndPr/>
     <w:sdtContent>
       <w:sdt>
         <w:sdtPr>
@@ -1529,7 +2099,6 @@
             <w:docPartUnique/>
           </w:docPartObj>
         </w:sdtPr>
-        <w:sdtEndPr/>
         <w:sdtContent>
           <w:p>
             <w:pPr>
@@ -1570,7 +2139,7 @@
                 <w:bCs/>
                 <w:noProof/>
               </w:rPr>
-              <w:t>2</w:t>
+              <w:t>3</w:t>
             </w:r>
             <w:r>
               <w:rPr>
@@ -1591,7 +2160,7 @@
                 <w:sz w:val="24"/>
                 <w:szCs w:val="24"/>
               </w:rPr>
-              <w:t>8</w:t>
+              <w:t>3</w:t>
             </w:r>
           </w:p>
         </w:sdtContent>
@@ -1665,6 +2234,92 @@
 <file path=word/numbering.xml><?xml version="1.0" encoding="utf-8"?>
 <w:numbering xmlns:wpc="http://schemas.microsoft.com/office/word/2010/wordprocessingCanvas" xmlns:cx="http://schemas.microsoft.com/office/drawing/2014/chartex" xmlns:cx1="http://schemas.microsoft.com/office/drawing/2015/9/8/chartex" xmlns:cx2="http://schemas.microsoft.com/office/drawing/2015/10/21/chartex" xmlns:cx3="http://schemas.microsoft.com/office/drawing/2016/5/9/chartex" xmlns:cx4="http://schemas.microsoft.com/office/drawing/2016/5/10/chartex" xmlns:cx5="http://schemas.microsoft.com/office/drawing/2016/5/11/chartex" xmlns:cx6="http://schemas.microsoft.com/office/drawing/2016/5/12/chartex" xmlns:cx7="http://schemas.microsoft.com/office/drawing/2016/5/13/chartex" xmlns:cx8="http://schemas.microsoft.com/office/drawing/2016/5/14/chartex" xmlns:mc="http://schemas.openxmlformats.org/markup-compatibility/2006" xmlns:aink="http://schemas.microsoft.com/office/drawing/2016/ink" xmlns:am3d="http://schemas.microsoft.com/office/drawing/2017/model3d" xmlns:o="urn:schemas-microsoft-com:office:office" xmlns:r="http://schemas.openxmlformats.org/officeDocument/2006/relationships" xmlns:m="http://schemas.openxmlformats.org/officeDocument/2006/math" xmlns:v="urn:schemas-microsoft-com:vml" xmlns:wp14="http://schemas.microsoft.com/office/word/2010/wordprocessingDrawing" xmlns:wp="http://schemas.openxmlformats.org/drawingml/2006/wordprocessingDrawing" xmlns:w10="urn:schemas-microsoft-com:office:word" xmlns:w="http://schemas.openxmlformats.org/wordprocessingml/2006/main" xmlns:w14="http://schemas.microsoft.com/office/word/2010/wordml" xmlns:w15="http://schemas.microsoft.com/office/word/2012/wordml" xmlns:w16cid="http://schemas.microsoft.com/office/word/2016/wordml/cid" xmlns:w16se="http://schemas.microsoft.com/office/word/2015/wordml/symex" xmlns:wpg="http://schemas.microsoft.com/office/word/2010/wordprocessingGroup" xmlns:wpi="http://schemas.microsoft.com/office/word/2010/wordprocessingInk" xmlns:wne="http://schemas.microsoft.com/office/word/2006/wordml" xmlns:wps="http://schemas.microsoft.com/office/word/2010/wordprocessingShape" mc:Ignorable="w14 w15 w16se w16cid wp14">
   <w:abstractNum w:abstractNumId="0" w15:restartNumberingAfterBreak="0">
+    <w:nsid w:val="09A52C12"/>
+    <w:multiLevelType w:val="hybridMultilevel"/>
+    <w:tmpl w:val="C2A6FAEE"/>
+    <w:lvl w:ilvl="0" w:tplc="0C0A000F">
+      <w:start w:val="1"/>
+      <w:numFmt w:val="decimal"/>
+      <w:lvlText w:val="%1."/>
+      <w:lvlJc w:val="left"/>
+      <w:pPr>
+        <w:ind w:left="720" w:hanging="360"/>
+      </w:pPr>
+    </w:lvl>
+    <w:lvl w:ilvl="1" w:tplc="0C0A0019" w:tentative="1">
+      <w:start w:val="1"/>
+      <w:numFmt w:val="lowerLetter"/>
+      <w:lvlText w:val="%2."/>
+      <w:lvlJc w:val="left"/>
+      <w:pPr>
+        <w:ind w:left="1440" w:hanging="360"/>
+      </w:pPr>
+    </w:lvl>
+    <w:lvl w:ilvl="2" w:tplc="0C0A001B" w:tentative="1">
+      <w:start w:val="1"/>
+      <w:numFmt w:val="lowerRoman"/>
+      <w:lvlText w:val="%3."/>
+      <w:lvlJc w:val="right"/>
+      <w:pPr>
+        <w:ind w:left="2160" w:hanging="180"/>
+      </w:pPr>
+    </w:lvl>
+    <w:lvl w:ilvl="3" w:tplc="0C0A000F" w:tentative="1">
+      <w:start w:val="1"/>
+      <w:numFmt w:val="decimal"/>
+      <w:lvlText w:val="%4."/>
+      <w:lvlJc w:val="left"/>
+      <w:pPr>
+        <w:ind w:left="2880" w:hanging="360"/>
+      </w:pPr>
+    </w:lvl>
+    <w:lvl w:ilvl="4" w:tplc="0C0A0019" w:tentative="1">
+      <w:start w:val="1"/>
+      <w:numFmt w:val="lowerLetter"/>
+      <w:lvlText w:val="%5."/>
+      <w:lvlJc w:val="left"/>
+      <w:pPr>
+        <w:ind w:left="3600" w:hanging="360"/>
+      </w:pPr>
+    </w:lvl>
+    <w:lvl w:ilvl="5" w:tplc="0C0A001B" w:tentative="1">
+      <w:start w:val="1"/>
+      <w:numFmt w:val="lowerRoman"/>
+      <w:lvlText w:val="%6."/>
+      <w:lvlJc w:val="right"/>
+      <w:pPr>
+        <w:ind w:left="4320" w:hanging="180"/>
+      </w:pPr>
+    </w:lvl>
+    <w:lvl w:ilvl="6" w:tplc="0C0A000F" w:tentative="1">
+      <w:start w:val="1"/>
+      <w:numFmt w:val="decimal"/>
+      <w:lvlText w:val="%7."/>
+      <w:lvlJc w:val="left"/>
+      <w:pPr>
+        <w:ind w:left="5040" w:hanging="360"/>
+      </w:pPr>
+    </w:lvl>
+    <w:lvl w:ilvl="7" w:tplc="0C0A0019" w:tentative="1">
+      <w:start w:val="1"/>
+      <w:numFmt w:val="lowerLetter"/>
+      <w:lvlText w:val="%8."/>
+      <w:lvlJc w:val="left"/>
+      <w:pPr>
+        <w:ind w:left="5760" w:hanging="360"/>
+      </w:pPr>
+    </w:lvl>
+    <w:lvl w:ilvl="8" w:tplc="0C0A001B" w:tentative="1">
+      <w:start w:val="1"/>
+      <w:numFmt w:val="lowerRoman"/>
+      <w:lvlText w:val="%9."/>
+      <w:lvlJc w:val="right"/>
+      <w:pPr>
+        <w:ind w:left="6480" w:hanging="180"/>
+      </w:pPr>
+    </w:lvl>
+  </w:abstractNum>
+  <w:abstractNum w:abstractNumId="1" w15:restartNumberingAfterBreak="0">
     <w:nsid w:val="0B8B16CD"/>
     <w:multiLevelType w:val="hybridMultilevel"/>
     <w:tmpl w:val="F2507910"/>
@@ -1750,7 +2405,7 @@
       </w:pPr>
     </w:lvl>
   </w:abstractNum>
-  <w:abstractNum w:abstractNumId="1" w15:restartNumberingAfterBreak="0">
+  <w:abstractNum w:abstractNumId="2" w15:restartNumberingAfterBreak="0">
     <w:nsid w:val="1B792DE1"/>
     <w:multiLevelType w:val="hybridMultilevel"/>
     <w:tmpl w:val="80969BCC"/>
@@ -1836,7 +2491,7 @@
       </w:pPr>
     </w:lvl>
   </w:abstractNum>
-  <w:abstractNum w:abstractNumId="2" w15:restartNumberingAfterBreak="0">
+  <w:abstractNum w:abstractNumId="3" w15:restartNumberingAfterBreak="0">
     <w:nsid w:val="33EF1B74"/>
     <w:multiLevelType w:val="hybridMultilevel"/>
     <w:tmpl w:val="E5126FD0"/>
@@ -1922,7 +2577,7 @@
       </w:pPr>
     </w:lvl>
   </w:abstractNum>
-  <w:abstractNum w:abstractNumId="3" w15:restartNumberingAfterBreak="0">
+  <w:abstractNum w:abstractNumId="4" w15:restartNumberingAfterBreak="0">
     <w:nsid w:val="41C55F7B"/>
     <w:multiLevelType w:val="hybridMultilevel"/>
     <w:tmpl w:val="5E82296E"/>
@@ -2011,7 +2666,93 @@
       </w:pPr>
     </w:lvl>
   </w:abstractNum>
-  <w:abstractNum w:abstractNumId="4" w15:restartNumberingAfterBreak="0">
+  <w:abstractNum w:abstractNumId="5" w15:restartNumberingAfterBreak="0">
+    <w:nsid w:val="54A91931"/>
+    <w:multiLevelType w:val="hybridMultilevel"/>
+    <w:tmpl w:val="3B603F3E"/>
+    <w:lvl w:ilvl="0" w:tplc="0C0A000F">
+      <w:start w:val="1"/>
+      <w:numFmt w:val="decimal"/>
+      <w:lvlText w:val="%1."/>
+      <w:lvlJc w:val="left"/>
+      <w:pPr>
+        <w:ind w:left="1426" w:hanging="360"/>
+      </w:pPr>
+    </w:lvl>
+    <w:lvl w:ilvl="1" w:tplc="0C0A0019">
+      <w:start w:val="1"/>
+      <w:numFmt w:val="lowerLetter"/>
+      <w:lvlText w:val="%2."/>
+      <w:lvlJc w:val="left"/>
+      <w:pPr>
+        <w:ind w:left="2146" w:hanging="360"/>
+      </w:pPr>
+    </w:lvl>
+    <w:lvl w:ilvl="2" w:tplc="0C0A001B" w:tentative="1">
+      <w:start w:val="1"/>
+      <w:numFmt w:val="lowerRoman"/>
+      <w:lvlText w:val="%3."/>
+      <w:lvlJc w:val="right"/>
+      <w:pPr>
+        <w:ind w:left="2866" w:hanging="180"/>
+      </w:pPr>
+    </w:lvl>
+    <w:lvl w:ilvl="3" w:tplc="0C0A000F" w:tentative="1">
+      <w:start w:val="1"/>
+      <w:numFmt w:val="decimal"/>
+      <w:lvlText w:val="%4."/>
+      <w:lvlJc w:val="left"/>
+      <w:pPr>
+        <w:ind w:left="3586" w:hanging="360"/>
+      </w:pPr>
+    </w:lvl>
+    <w:lvl w:ilvl="4" w:tplc="0C0A0019" w:tentative="1">
+      <w:start w:val="1"/>
+      <w:numFmt w:val="lowerLetter"/>
+      <w:lvlText w:val="%5."/>
+      <w:lvlJc w:val="left"/>
+      <w:pPr>
+        <w:ind w:left="4306" w:hanging="360"/>
+      </w:pPr>
+    </w:lvl>
+    <w:lvl w:ilvl="5" w:tplc="0C0A001B" w:tentative="1">
+      <w:start w:val="1"/>
+      <w:numFmt w:val="lowerRoman"/>
+      <w:lvlText w:val="%6."/>
+      <w:lvlJc w:val="right"/>
+      <w:pPr>
+        <w:ind w:left="5026" w:hanging="180"/>
+      </w:pPr>
+    </w:lvl>
+    <w:lvl w:ilvl="6" w:tplc="0C0A000F" w:tentative="1">
+      <w:start w:val="1"/>
+      <w:numFmt w:val="decimal"/>
+      <w:lvlText w:val="%7."/>
+      <w:lvlJc w:val="left"/>
+      <w:pPr>
+        <w:ind w:left="5746" w:hanging="360"/>
+      </w:pPr>
+    </w:lvl>
+    <w:lvl w:ilvl="7" w:tplc="0C0A0019" w:tentative="1">
+      <w:start w:val="1"/>
+      <w:numFmt w:val="lowerLetter"/>
+      <w:lvlText w:val="%8."/>
+      <w:lvlJc w:val="left"/>
+      <w:pPr>
+        <w:ind w:left="6466" w:hanging="360"/>
+      </w:pPr>
+    </w:lvl>
+    <w:lvl w:ilvl="8" w:tplc="0C0A001B" w:tentative="1">
+      <w:start w:val="1"/>
+      <w:numFmt w:val="lowerRoman"/>
+      <w:lvlText w:val="%9."/>
+      <w:lvlJc w:val="right"/>
+      <w:pPr>
+        <w:ind w:left="7186" w:hanging="180"/>
+      </w:pPr>
+    </w:lvl>
+  </w:abstractNum>
+  <w:abstractNum w:abstractNumId="6" w15:restartNumberingAfterBreak="0">
     <w:nsid w:val="563D196D"/>
     <w:multiLevelType w:val="hybridMultilevel"/>
     <w:tmpl w:val="46DAA834"/>
@@ -2097,7 +2838,179 @@
       </w:pPr>
     </w:lvl>
   </w:abstractNum>
-  <w:abstractNum w:abstractNumId="5" w15:restartNumberingAfterBreak="0">
+  <w:abstractNum w:abstractNumId="7" w15:restartNumberingAfterBreak="0">
+    <w:nsid w:val="62B625C1"/>
+    <w:multiLevelType w:val="hybridMultilevel"/>
+    <w:tmpl w:val="4DD4174C"/>
+    <w:lvl w:ilvl="0" w:tplc="0C0A000F">
+      <w:start w:val="1"/>
+      <w:numFmt w:val="decimal"/>
+      <w:lvlText w:val="%1."/>
+      <w:lvlJc w:val="left"/>
+      <w:pPr>
+        <w:ind w:left="2146" w:hanging="360"/>
+      </w:pPr>
+    </w:lvl>
+    <w:lvl w:ilvl="1" w:tplc="0C0A0019" w:tentative="1">
+      <w:start w:val="1"/>
+      <w:numFmt w:val="lowerLetter"/>
+      <w:lvlText w:val="%2."/>
+      <w:lvlJc w:val="left"/>
+      <w:pPr>
+        <w:ind w:left="2866" w:hanging="360"/>
+      </w:pPr>
+    </w:lvl>
+    <w:lvl w:ilvl="2" w:tplc="0C0A001B" w:tentative="1">
+      <w:start w:val="1"/>
+      <w:numFmt w:val="lowerRoman"/>
+      <w:lvlText w:val="%3."/>
+      <w:lvlJc w:val="right"/>
+      <w:pPr>
+        <w:ind w:left="3586" w:hanging="180"/>
+      </w:pPr>
+    </w:lvl>
+    <w:lvl w:ilvl="3" w:tplc="0C0A000F" w:tentative="1">
+      <w:start w:val="1"/>
+      <w:numFmt w:val="decimal"/>
+      <w:lvlText w:val="%4."/>
+      <w:lvlJc w:val="left"/>
+      <w:pPr>
+        <w:ind w:left="4306" w:hanging="360"/>
+      </w:pPr>
+    </w:lvl>
+    <w:lvl w:ilvl="4" w:tplc="0C0A0019" w:tentative="1">
+      <w:start w:val="1"/>
+      <w:numFmt w:val="lowerLetter"/>
+      <w:lvlText w:val="%5."/>
+      <w:lvlJc w:val="left"/>
+      <w:pPr>
+        <w:ind w:left="5026" w:hanging="360"/>
+      </w:pPr>
+    </w:lvl>
+    <w:lvl w:ilvl="5" w:tplc="0C0A001B" w:tentative="1">
+      <w:start w:val="1"/>
+      <w:numFmt w:val="lowerRoman"/>
+      <w:lvlText w:val="%6."/>
+      <w:lvlJc w:val="right"/>
+      <w:pPr>
+        <w:ind w:left="5746" w:hanging="180"/>
+      </w:pPr>
+    </w:lvl>
+    <w:lvl w:ilvl="6" w:tplc="0C0A000F" w:tentative="1">
+      <w:start w:val="1"/>
+      <w:numFmt w:val="decimal"/>
+      <w:lvlText w:val="%7."/>
+      <w:lvlJc w:val="left"/>
+      <w:pPr>
+        <w:ind w:left="6466" w:hanging="360"/>
+      </w:pPr>
+    </w:lvl>
+    <w:lvl w:ilvl="7" w:tplc="0C0A0019" w:tentative="1">
+      <w:start w:val="1"/>
+      <w:numFmt w:val="lowerLetter"/>
+      <w:lvlText w:val="%8."/>
+      <w:lvlJc w:val="left"/>
+      <w:pPr>
+        <w:ind w:left="7186" w:hanging="360"/>
+      </w:pPr>
+    </w:lvl>
+    <w:lvl w:ilvl="8" w:tplc="0C0A001B" w:tentative="1">
+      <w:start w:val="1"/>
+      <w:numFmt w:val="lowerRoman"/>
+      <w:lvlText w:val="%9."/>
+      <w:lvlJc w:val="right"/>
+      <w:pPr>
+        <w:ind w:left="7906" w:hanging="180"/>
+      </w:pPr>
+    </w:lvl>
+  </w:abstractNum>
+  <w:abstractNum w:abstractNumId="8" w15:restartNumberingAfterBreak="0">
+    <w:nsid w:val="62C20869"/>
+    <w:multiLevelType w:val="hybridMultilevel"/>
+    <w:tmpl w:val="FB5A4FC6"/>
+    <w:lvl w:ilvl="0" w:tplc="0C0A000F">
+      <w:start w:val="1"/>
+      <w:numFmt w:val="decimal"/>
+      <w:lvlText w:val="%1."/>
+      <w:lvlJc w:val="left"/>
+      <w:pPr>
+        <w:ind w:left="720" w:hanging="360"/>
+      </w:pPr>
+    </w:lvl>
+    <w:lvl w:ilvl="1" w:tplc="0C0A0019">
+      <w:start w:val="1"/>
+      <w:numFmt w:val="lowerLetter"/>
+      <w:lvlText w:val="%2."/>
+      <w:lvlJc w:val="left"/>
+      <w:pPr>
+        <w:ind w:left="1440" w:hanging="360"/>
+      </w:pPr>
+    </w:lvl>
+    <w:lvl w:ilvl="2" w:tplc="0C0A001B" w:tentative="1">
+      <w:start w:val="1"/>
+      <w:numFmt w:val="lowerRoman"/>
+      <w:lvlText w:val="%3."/>
+      <w:lvlJc w:val="right"/>
+      <w:pPr>
+        <w:ind w:left="2160" w:hanging="180"/>
+      </w:pPr>
+    </w:lvl>
+    <w:lvl w:ilvl="3" w:tplc="0C0A000F" w:tentative="1">
+      <w:start w:val="1"/>
+      <w:numFmt w:val="decimal"/>
+      <w:lvlText w:val="%4."/>
+      <w:lvlJc w:val="left"/>
+      <w:pPr>
+        <w:ind w:left="2880" w:hanging="360"/>
+      </w:pPr>
+    </w:lvl>
+    <w:lvl w:ilvl="4" w:tplc="0C0A0019" w:tentative="1">
+      <w:start w:val="1"/>
+      <w:numFmt w:val="lowerLetter"/>
+      <w:lvlText w:val="%5."/>
+      <w:lvlJc w:val="left"/>
+      <w:pPr>
+        <w:ind w:left="3600" w:hanging="360"/>
+      </w:pPr>
+    </w:lvl>
+    <w:lvl w:ilvl="5" w:tplc="0C0A001B" w:tentative="1">
+      <w:start w:val="1"/>
+      <w:numFmt w:val="lowerRoman"/>
+      <w:lvlText w:val="%6."/>
+      <w:lvlJc w:val="right"/>
+      <w:pPr>
+        <w:ind w:left="4320" w:hanging="180"/>
+      </w:pPr>
+    </w:lvl>
+    <w:lvl w:ilvl="6" w:tplc="0C0A000F" w:tentative="1">
+      <w:start w:val="1"/>
+      <w:numFmt w:val="decimal"/>
+      <w:lvlText w:val="%7."/>
+      <w:lvlJc w:val="left"/>
+      <w:pPr>
+        <w:ind w:left="5040" w:hanging="360"/>
+      </w:pPr>
+    </w:lvl>
+    <w:lvl w:ilvl="7" w:tplc="0C0A0019" w:tentative="1">
+      <w:start w:val="1"/>
+      <w:numFmt w:val="lowerLetter"/>
+      <w:lvlText w:val="%8."/>
+      <w:lvlJc w:val="left"/>
+      <w:pPr>
+        <w:ind w:left="5760" w:hanging="360"/>
+      </w:pPr>
+    </w:lvl>
+    <w:lvl w:ilvl="8" w:tplc="0C0A001B" w:tentative="1">
+      <w:start w:val="1"/>
+      <w:numFmt w:val="lowerRoman"/>
+      <w:lvlText w:val="%9."/>
+      <w:lvlJc w:val="right"/>
+      <w:pPr>
+        <w:ind w:left="6480" w:hanging="180"/>
+      </w:pPr>
+    </w:lvl>
+  </w:abstractNum>
+  <w:abstractNum w:abstractNumId="9" w15:restartNumberingAfterBreak="0">
     <w:nsid w:val="67D2363E"/>
     <w:multiLevelType w:val="hybridMultilevel"/>
     <w:tmpl w:val="2E0CE020"/>
@@ -2186,7 +3099,93 @@
       </w:pPr>
     </w:lvl>
   </w:abstractNum>
-  <w:abstractNum w:abstractNumId="6" w15:restartNumberingAfterBreak="0">
+  <w:abstractNum w:abstractNumId="10" w15:restartNumberingAfterBreak="0">
+    <w:nsid w:val="70AF3E9D"/>
+    <w:multiLevelType w:val="hybridMultilevel"/>
+    <w:tmpl w:val="505C2C3C"/>
+    <w:lvl w:ilvl="0" w:tplc="0C0A000F">
+      <w:start w:val="1"/>
+      <w:numFmt w:val="decimal"/>
+      <w:lvlText w:val="%1."/>
+      <w:lvlJc w:val="left"/>
+      <w:pPr>
+        <w:ind w:left="720" w:hanging="360"/>
+      </w:pPr>
+    </w:lvl>
+    <w:lvl w:ilvl="1" w:tplc="0C0A0019" w:tentative="1">
+      <w:start w:val="1"/>
+      <w:numFmt w:val="lowerLetter"/>
+      <w:lvlText w:val="%2."/>
+      <w:lvlJc w:val="left"/>
+      <w:pPr>
+        <w:ind w:left="1440" w:hanging="360"/>
+      </w:pPr>
+    </w:lvl>
+    <w:lvl w:ilvl="2" w:tplc="0C0A001B" w:tentative="1">
+      <w:start w:val="1"/>
+      <w:numFmt w:val="lowerRoman"/>
+      <w:lvlText w:val="%3."/>
+      <w:lvlJc w:val="right"/>
+      <w:pPr>
+        <w:ind w:left="2160" w:hanging="180"/>
+      </w:pPr>
+    </w:lvl>
+    <w:lvl w:ilvl="3" w:tplc="0C0A000F" w:tentative="1">
+      <w:start w:val="1"/>
+      <w:numFmt w:val="decimal"/>
+      <w:lvlText w:val="%4."/>
+      <w:lvlJc w:val="left"/>
+      <w:pPr>
+        <w:ind w:left="2880" w:hanging="360"/>
+      </w:pPr>
+    </w:lvl>
+    <w:lvl w:ilvl="4" w:tplc="0C0A0019" w:tentative="1">
+      <w:start w:val="1"/>
+      <w:numFmt w:val="lowerLetter"/>
+      <w:lvlText w:val="%5."/>
+      <w:lvlJc w:val="left"/>
+      <w:pPr>
+        <w:ind w:left="3600" w:hanging="360"/>
+      </w:pPr>
+    </w:lvl>
+    <w:lvl w:ilvl="5" w:tplc="0C0A001B" w:tentative="1">
+      <w:start w:val="1"/>
+      <w:numFmt w:val="lowerRoman"/>
+      <w:lvlText w:val="%6."/>
+      <w:lvlJc w:val="right"/>
+      <w:pPr>
+        <w:ind w:left="4320" w:hanging="180"/>
+      </w:pPr>
+    </w:lvl>
+    <w:lvl w:ilvl="6" w:tplc="0C0A000F" w:tentative="1">
+      <w:start w:val="1"/>
+      <w:numFmt w:val="decimal"/>
+      <w:lvlText w:val="%7."/>
+      <w:lvlJc w:val="left"/>
+      <w:pPr>
+        <w:ind w:left="5040" w:hanging="360"/>
+      </w:pPr>
+    </w:lvl>
+    <w:lvl w:ilvl="7" w:tplc="0C0A0019" w:tentative="1">
+      <w:start w:val="1"/>
+      <w:numFmt w:val="lowerLetter"/>
+      <w:lvlText w:val="%8."/>
+      <w:lvlJc w:val="left"/>
+      <w:pPr>
+        <w:ind w:left="5760" w:hanging="360"/>
+      </w:pPr>
+    </w:lvl>
+    <w:lvl w:ilvl="8" w:tplc="0C0A001B" w:tentative="1">
+      <w:start w:val="1"/>
+      <w:numFmt w:val="lowerRoman"/>
+      <w:lvlText w:val="%9."/>
+      <w:lvlJc w:val="right"/>
+      <w:pPr>
+        <w:ind w:left="6480" w:hanging="180"/>
+      </w:pPr>
+    </w:lvl>
+  </w:abstractNum>
+  <w:abstractNum w:abstractNumId="11" w15:restartNumberingAfterBreak="0">
     <w:nsid w:val="7AE461D7"/>
     <w:multiLevelType w:val="hybridMultilevel"/>
     <w:tmpl w:val="7B6E9FD2"/>
@@ -2273,25 +3272,40 @@
     </w:lvl>
   </w:abstractNum>
   <w:num w:numId="1">
+    <w:abstractNumId w:val="1"/>
+  </w:num>
+  <w:num w:numId="2">
+    <w:abstractNumId w:val="9"/>
+  </w:num>
+  <w:num w:numId="3">
+    <w:abstractNumId w:val="6"/>
+  </w:num>
+  <w:num w:numId="4">
+    <w:abstractNumId w:val="3"/>
+  </w:num>
+  <w:num w:numId="5">
+    <w:abstractNumId w:val="4"/>
+  </w:num>
+  <w:num w:numId="6">
+    <w:abstractNumId w:val="11"/>
+  </w:num>
+  <w:num w:numId="7">
+    <w:abstractNumId w:val="2"/>
+  </w:num>
+  <w:num w:numId="8">
+    <w:abstractNumId w:val="5"/>
+  </w:num>
+  <w:num w:numId="9">
     <w:abstractNumId w:val="0"/>
   </w:num>
-  <w:num w:numId="2">
-    <w:abstractNumId w:val="5"/>
+  <w:num w:numId="10">
+    <w:abstractNumId w:val="7"/>
   </w:num>
-  <w:num w:numId="3">
-    <w:abstractNumId w:val="4"/>
+  <w:num w:numId="11">
+    <w:abstractNumId w:val="10"/>
   </w:num>
-  <w:num w:numId="4">
-    <w:abstractNumId w:val="2"/>
-  </w:num>
-  <w:num w:numId="5">
-    <w:abstractNumId w:val="3"/>
-  </w:num>
-  <w:num w:numId="6">
-    <w:abstractNumId w:val="6"/>
-  </w:num>
-  <w:num w:numId="7">
-    <w:abstractNumId w:val="1"/>
+  <w:num w:numId="12">
+    <w:abstractNumId w:val="8"/>
   </w:num>
 </w:numbering>
 </file>
@@ -2419,6 +3433,7 @@
     <w:lsdException w:name="HTML Sample" w:semiHidden="1" w:unhideWhenUsed="1"/>
     <w:lsdException w:name="HTML Typewriter" w:semiHidden="1" w:unhideWhenUsed="1"/>
     <w:lsdException w:name="HTML Variable" w:semiHidden="1" w:unhideWhenUsed="1"/>
+    <w:lsdException w:name="Normal Table" w:semiHidden="1" w:unhideWhenUsed="1"/>
     <w:lsdException w:name="annotation subject" w:semiHidden="1" w:unhideWhenUsed="1"/>
     <w:lsdException w:name="No List" w:semiHidden="1" w:unhideWhenUsed="1"/>
     <w:lsdException w:name="Outline List 1" w:semiHidden="1" w:unhideWhenUsed="1"/>
@@ -2462,8 +3477,10 @@
     <w:lsdException w:name="Table Elegant" w:semiHidden="1" w:unhideWhenUsed="1"/>
     <w:lsdException w:name="Table Professional" w:semiHidden="1" w:unhideWhenUsed="1"/>
     <w:lsdException w:name="Table Subtle 1" w:semiHidden="1" w:unhideWhenUsed="1"/>
+    <w:lsdException w:name="Table Subtle 2" w:semiHidden="1" w:unhideWhenUsed="1"/>
     <w:lsdException w:name="Table Web 1" w:semiHidden="1" w:unhideWhenUsed="1"/>
     <w:lsdException w:name="Table Web 2" w:semiHidden="1" w:unhideWhenUsed="1"/>
+    <w:lsdException w:name="Table Web 3" w:semiHidden="1" w:unhideWhenUsed="1"/>
     <w:lsdException w:name="Balloon Text" w:semiHidden="1" w:unhideWhenUsed="1"/>
     <w:lsdException w:name="Table Grid" w:uiPriority="39"/>
     <w:lsdException w:name="Table Theme" w:semiHidden="1" w:unhideWhenUsed="1"/>
@@ -3044,6 +4061,18 @@
       <w:color w:val="2E74B5" w:themeColor="accent1" w:themeShade="BF"/>
     </w:rPr>
   </w:style>
+  <w:style w:type="character" w:styleId="Mencinsinresolver">
+    <w:name w:val="Unresolved Mention"/>
+    <w:basedOn w:val="Fuentedeprrafopredeter"/>
+    <w:uiPriority w:val="99"/>
+    <w:semiHidden/>
+    <w:unhideWhenUsed/>
+    <w:rsid w:val="000D7452"/>
+    <w:rPr>
+      <w:color w:val="808080"/>
+      <w:shd w:val="clear" w:color="auto" w:fill="E6E6E6"/>
+    </w:rPr>
+  </w:style>
 </w:styles>
 </file>
 
@@ -3332,7 +4361,7 @@
 </file>
 
 <file path=customXml/itemProps2.xml><?xml version="1.0" encoding="utf-8"?>
-<ds:datastoreItem xmlns:ds="http://schemas.openxmlformats.org/officeDocument/2006/customXml" ds:itemID="{DB139DF4-DD79-44C4-BEEA-7E94A3561C16}">
+<ds:datastoreItem xmlns:ds="http://schemas.openxmlformats.org/officeDocument/2006/customXml" ds:itemID="{F6B3AF14-E148-4E1E-B36C-D753CCD2AECB}">
   <ds:schemaRefs>
     <ds:schemaRef ds:uri="http://schemas.openxmlformats.org/officeDocument/2006/bibliography"/>
   </ds:schemaRefs>

</xml_diff>

<commit_message>
Cambios finales manual de instalacion
</commit_message>
<xml_diff>
--- a/Documentacion/Manual de Instalación del Software.docx
+++ b/Documentacion/Manual de Instalación del Software.docx
@@ -10,6 +10,7 @@
           <w:docPartUnique/>
         </w:docPartObj>
       </w:sdtPr>
+      <w:sdtEndPr/>
       <w:sdtContent>
         <w:p>
           <w:r>
@@ -82,13 +83,14 @@
                                   <w:tag w:val=""/>
                                   <w:id w:val="-785116381"/>
                                   <w:dataBinding w:prefixMappings="xmlns:ns0='http://schemas.microsoft.com/office/2006/coverPageProps' " w:xpath="/ns0:CoverPageProperties[1]/ns0:PublishDate[1]" w:storeItemID="{55AF091B-3C7A-41E3-B477-F2FDAA23CFDA}"/>
-                                  <w:date w:fullDate="2017-12-01T00:00:00Z">
+                                  <w:date w:fullDate="2018-01-01T00:00:00Z">
                                     <w:dateFormat w:val="yyyy"/>
                                     <w:lid w:val="es-ES"/>
                                     <w:storeMappedDataAs w:val="dateTime"/>
                                     <w:calendar w:val="gregorian"/>
                                   </w:date>
                                 </w:sdtPr>
+                                <w:sdtEndPr/>
                                 <w:sdtContent>
                                   <w:p>
                                     <w:pPr>
@@ -106,7 +108,15 @@
                                         <w:sz w:val="24"/>
                                         <w:szCs w:val="24"/>
                                       </w:rPr>
-                                      <w:t>2017</w:t>
+                                      <w:t>201</w:t>
+                                    </w:r>
+                                    <w:r>
+                                      <w:rPr>
+                                        <w:color w:val="FFFFFF" w:themeColor="background1"/>
+                                        <w:sz w:val="24"/>
+                                        <w:szCs w:val="24"/>
+                                      </w:rPr>
+                                      <w:t>8</w:t>
                                     </w:r>
                                   </w:p>
                                 </w:sdtContent>
@@ -148,13 +158,14 @@
                             <w:tag w:val=""/>
                             <w:id w:val="-785116381"/>
                             <w:dataBinding w:prefixMappings="xmlns:ns0='http://schemas.microsoft.com/office/2006/coverPageProps' " w:xpath="/ns0:CoverPageProperties[1]/ns0:PublishDate[1]" w:storeItemID="{55AF091B-3C7A-41E3-B477-F2FDAA23CFDA}"/>
-                            <w:date w:fullDate="2017-12-01T00:00:00Z">
+                            <w:date w:fullDate="2018-01-01T00:00:00Z">
                               <w:dateFormat w:val="yyyy"/>
                               <w:lid w:val="es-ES"/>
                               <w:storeMappedDataAs w:val="dateTime"/>
                               <w:calendar w:val="gregorian"/>
                             </w:date>
                           </w:sdtPr>
+                          <w:sdtEndPr/>
                           <w:sdtContent>
                             <w:p>
                               <w:pPr>
@@ -172,7 +183,15 @@
                                   <w:sz w:val="24"/>
                                   <w:szCs w:val="24"/>
                                 </w:rPr>
-                                <w:t>2017</w:t>
+                                <w:t>201</w:t>
+                              </w:r>
+                              <w:r>
+                                <w:rPr>
+                                  <w:color w:val="FFFFFF" w:themeColor="background1"/>
+                                  <w:sz w:val="24"/>
+                                  <w:szCs w:val="24"/>
+                                </w:rPr>
+                                <w:t>8</w:t>
                               </w:r>
                             </w:p>
                           </w:sdtContent>
@@ -274,6 +293,7 @@
                                     <w:dataBinding w:prefixMappings="xmlns:ns0='http://purl.org/dc/elements/1.1/' xmlns:ns1='http://schemas.openxmlformats.org/package/2006/metadata/core-properties' " w:xpath="/ns1:coreProperties[1]/ns0:title[1]" w:storeItemID="{6C3C8BC8-F283-45AE-878A-BAB7291924A1}"/>
                                     <w:text/>
                                   </w:sdtPr>
+                                  <w:sdtEndPr/>
                                   <w:sdtContent>
                                     <w:r>
                                       <w:rPr>
@@ -300,6 +320,7 @@
                                   <w:dataBinding w:prefixMappings="xmlns:ns0='http://purl.org/dc/elements/1.1/' xmlns:ns1='http://schemas.openxmlformats.org/package/2006/metadata/core-properties' " w:xpath="/ns1:coreProperties[1]/ns0:subject[1]" w:storeItemID="{6C3C8BC8-F283-45AE-878A-BAB7291924A1}"/>
                                   <w:text/>
                                 </w:sdtPr>
+                                <w:sdtEndPr/>
                                 <w:sdtContent>
                                   <w:p>
                                     <w:pPr>
@@ -338,6 +359,7 @@
                                   <w:dataBinding w:prefixMappings="xmlns:ns0='http://purl.org/dc/elements/1.1/' xmlns:ns1='http://schemas.openxmlformats.org/package/2006/metadata/core-properties' " w:xpath="/ns1:coreProperties[1]/ns0:creator[1]" w:storeItemID="{6C3C8BC8-F283-45AE-878A-BAB7291924A1}"/>
                                   <w:text/>
                                 </w:sdtPr>
+                                <w:sdtEndPr/>
                                 <w:sdtContent>
                                   <w:p>
                                     <w:pPr>
@@ -414,6 +436,7 @@
                               <w:dataBinding w:prefixMappings="xmlns:ns0='http://purl.org/dc/elements/1.1/' xmlns:ns1='http://schemas.openxmlformats.org/package/2006/metadata/core-properties' " w:xpath="/ns1:coreProperties[1]/ns0:title[1]" w:storeItemID="{6C3C8BC8-F283-45AE-878A-BAB7291924A1}"/>
                               <w:text/>
                             </w:sdtPr>
+                            <w:sdtEndPr/>
                             <w:sdtContent>
                               <w:r>
                                 <w:rPr>
@@ -440,6 +463,7 @@
                             <w:dataBinding w:prefixMappings="xmlns:ns0='http://purl.org/dc/elements/1.1/' xmlns:ns1='http://schemas.openxmlformats.org/package/2006/metadata/core-properties' " w:xpath="/ns1:coreProperties[1]/ns0:subject[1]" w:storeItemID="{6C3C8BC8-F283-45AE-878A-BAB7291924A1}"/>
                             <w:text/>
                           </w:sdtPr>
+                          <w:sdtEndPr/>
                           <w:sdtContent>
                             <w:p>
                               <w:pPr>
@@ -478,6 +502,7 @@
                             <w:dataBinding w:prefixMappings="xmlns:ns0='http://purl.org/dc/elements/1.1/' xmlns:ns1='http://schemas.openxmlformats.org/package/2006/metadata/core-properties' " w:xpath="/ns1:coreProperties[1]/ns0:creator[1]" w:storeItemID="{6C3C8BC8-F283-45AE-878A-BAB7291924A1}"/>
                             <w:text/>
                           </w:sdtPr>
+                          <w:sdtEndPr/>
                           <w:sdtContent>
                             <w:p>
                               <w:pPr>
@@ -514,6 +539,8 @@
             <w:br w:type="page"/>
           </w:r>
         </w:p>
+        <w:bookmarkStart w:id="0" w:name="_GoBack" w:displacedByCustomXml="next"/>
+        <w:bookmarkEnd w:id="0" w:displacedByCustomXml="next"/>
       </w:sdtContent>
     </w:sdt>
     <w:sdt>
@@ -938,12 +965,12 @@
       <w:pPr>
         <w:pStyle w:val="Ttulo1"/>
       </w:pPr>
-      <w:bookmarkStart w:id="0" w:name="_Toc503957771"/>
+      <w:bookmarkStart w:id="1" w:name="_Toc503957771"/>
       <w:r>
         <w:lastRenderedPageBreak/>
         <w:t>CONCEPTOS BÁSICOS</w:t>
       </w:r>
-      <w:bookmarkEnd w:id="0"/>
+      <w:bookmarkEnd w:id="1"/>
     </w:p>
     <w:p>
       <w:r>
@@ -1034,11 +1061,11 @@
       <w:pPr>
         <w:pStyle w:val="Ttulo2"/>
       </w:pPr>
-      <w:bookmarkStart w:id="1" w:name="_Toc503957772"/>
+      <w:bookmarkStart w:id="2" w:name="_Toc503957772"/>
       <w:r>
         <w:t>IDE de desarrollo utilizado</w:t>
       </w:r>
-      <w:bookmarkEnd w:id="1"/>
+      <w:bookmarkEnd w:id="2"/>
     </w:p>
     <w:p>
       <w:r>
@@ -1064,11 +1091,11 @@
       <w:pPr>
         <w:pStyle w:val="Ttulo3"/>
       </w:pPr>
-      <w:bookmarkStart w:id="2" w:name="_Toc503957773"/>
+      <w:bookmarkStart w:id="3" w:name="_Toc503957773"/>
       <w:r>
         <w:t>Descarga del software</w:t>
       </w:r>
-      <w:bookmarkEnd w:id="2"/>
+      <w:bookmarkEnd w:id="3"/>
     </w:p>
     <w:p>
       <w:pPr>
@@ -1326,12 +1353,12 @@
       <w:pPr>
         <w:pStyle w:val="Ttulo3"/>
       </w:pPr>
-      <w:bookmarkStart w:id="3" w:name="_Toc503957774"/>
+      <w:bookmarkStart w:id="4" w:name="_Toc503957774"/>
       <w:r>
         <w:lastRenderedPageBreak/>
         <w:t>Instalación del IDE:</w:t>
       </w:r>
-      <w:bookmarkEnd w:id="3"/>
+      <w:bookmarkEnd w:id="4"/>
     </w:p>
     <w:p>
       <w:pPr>
@@ -1425,11 +1452,11 @@
       <w:pPr>
         <w:pStyle w:val="Ttulo3"/>
       </w:pPr>
-      <w:bookmarkStart w:id="4" w:name="_Toc503957775"/>
+      <w:bookmarkStart w:id="5" w:name="_Toc503957775"/>
       <w:r>
         <w:t>Compilando y ejecutando el proyecto</w:t>
       </w:r>
-      <w:bookmarkEnd w:id="4"/>
+      <w:bookmarkEnd w:id="5"/>
     </w:p>
     <w:p>
       <w:pPr>
@@ -2037,8 +2064,6 @@
       <w:r>
         <w:t>A partir de ahora ya se tiene acceso a todos los archivos vinculados con el proyecto del prototipo de robot de rehabilitación de mano.</w:t>
       </w:r>
-      <w:bookmarkStart w:id="5" w:name="_GoBack"/>
-      <w:bookmarkEnd w:id="5"/>
     </w:p>
     <w:sectPr>
       <w:headerReference w:type="default" r:id="rId13"/>
@@ -2090,6 +2115,7 @@
         <w:docPartUnique/>
       </w:docPartObj>
     </w:sdtPr>
+    <w:sdtEndPr/>
     <w:sdtContent>
       <w:sdt>
         <w:sdtPr>
@@ -2099,6 +2125,7 @@
             <w:docPartUnique/>
           </w:docPartObj>
         </w:sdtPr>
+        <w:sdtEndPr/>
         <w:sdtContent>
           <w:p>
             <w:pPr>
@@ -4339,7 +4366,7 @@
 
 <file path=customXml/item1.xml><?xml version="1.0" encoding="utf-8"?>
 <CoverPageProperties xmlns="http://schemas.microsoft.com/office/2006/coverPageProps">
-  <PublishDate>2017-12-01T00:00:00</PublishDate>
+  <PublishDate>2018</PublishDate>
   <Abstract/>
   <CompanyAddress/>
   <CompanyPhone/>
@@ -4361,7 +4388,7 @@
 </file>
 
 <file path=customXml/itemProps2.xml><?xml version="1.0" encoding="utf-8"?>
-<ds:datastoreItem xmlns:ds="http://schemas.openxmlformats.org/officeDocument/2006/customXml" ds:itemID="{F6B3AF14-E148-4E1E-B36C-D753CCD2AECB}">
+<ds:datastoreItem xmlns:ds="http://schemas.openxmlformats.org/officeDocument/2006/customXml" ds:itemID="{25F925A3-17D6-49BA-968F-D4E7B1209399}">
   <ds:schemaRefs>
     <ds:schemaRef ds:uri="http://schemas.openxmlformats.org/officeDocument/2006/bibliography"/>
   </ds:schemaRefs>

</xml_diff>